<commit_message>
Commit ps7 and the beginnings of lab4.
</commit_message>
<xml_diff>
--- a/ps7/ps7.docx
+++ b/ps7/ps7.docx
@@ -164,15 +164,15 @@
           <w:sz w:val="22"/>
           <w:szCs w:val="22"/>
         </w:rPr>
-        <w:t>21 (both 2-way and 3-way loop unrolling)</w:t>
-      </w:r>
-      <w:r>
-        <w:rPr>
-          <w:rFonts w:ascii="Courier New" w:hAnsi="Courier New" w:cs="Courier New"/>
-          <w:sz w:val="22"/>
-          <w:szCs w:val="22"/>
-        </w:rPr>
-        <w:t>:</w:t>
+        <w:t>21</w:t>
+      </w:r>
+      <w:r>
+        <w:rPr>
+          <w:rFonts w:ascii="Courier New" w:hAnsi="Courier New" w:cs="Courier New"/>
+          <w:sz w:val="22"/>
+          <w:szCs w:val="22"/>
+        </w:rPr>
+        <w:t>.</w:t>
       </w:r>
     </w:p>
     <w:p>
@@ -190,14 +190,1981 @@
       <w:pPr>
         <w:pStyle w:val="NoSpacing"/>
         <w:spacing w:line="300" w:lineRule="auto"/>
-        <w:rPr>
-          <w:rFonts w:ascii="Courier New" w:hAnsi="Courier New" w:cs="Courier New"/>
-          <w:sz w:val="22"/>
-          <w:szCs w:val="22"/>
-        </w:rPr>
-      </w:pPr>
-      <w:bookmarkStart w:id="0" w:name="_GoBack"/>
-      <w:bookmarkEnd w:id="0"/>
+        <w:ind w:left="1440"/>
+        <w:rPr>
+          <w:rFonts w:ascii="Courier New" w:hAnsi="Courier New" w:cs="Courier New"/>
+          <w:sz w:val="22"/>
+          <w:szCs w:val="22"/>
+        </w:rPr>
+      </w:pPr>
+      <w:r>
+        <w:rPr>
+          <w:rFonts w:ascii="Courier New" w:hAnsi="Courier New" w:cs="Courier New"/>
+          <w:sz w:val="22"/>
+          <w:szCs w:val="22"/>
+        </w:rPr>
+        <w:t>2-way loop unrolling and reassociation:</w:t>
+      </w:r>
+    </w:p>
+    <w:p>
+      <w:pPr>
+        <w:pStyle w:val="NoSpacing"/>
+        <w:spacing w:line="300" w:lineRule="auto"/>
+        <w:ind w:left="1440"/>
+        <w:rPr>
+          <w:rFonts w:ascii="Courier New" w:hAnsi="Courier New" w:cs="Courier New"/>
+          <w:sz w:val="22"/>
+          <w:szCs w:val="22"/>
+        </w:rPr>
+      </w:pPr>
+    </w:p>
+    <w:p>
+      <w:pPr>
+        <w:widowControl w:val="0"/>
+        <w:autoSpaceDE w:val="0"/>
+        <w:autoSpaceDN w:val="0"/>
+        <w:adjustRightInd w:val="0"/>
+        <w:ind w:left="2160"/>
+        <w:rPr>
+          <w:rFonts w:ascii="Monaco" w:hAnsi="Monaco" w:cs="Monaco"/>
+          <w:sz w:val="20"/>
+          <w:szCs w:val="20"/>
+        </w:rPr>
+      </w:pPr>
+      <w:r>
+        <w:rPr>
+          <w:rFonts w:ascii="Monaco" w:hAnsi="Monaco" w:cs="Monaco"/>
+          <w:b/>
+          <w:bCs/>
+          <w:color w:val="7F0055"/>
+          <w:sz w:val="20"/>
+          <w:szCs w:val="20"/>
+        </w:rPr>
+        <w:t>void</w:t>
+      </w:r>
+      <w:r>
+        <w:rPr>
+          <w:rFonts w:ascii="Monaco" w:hAnsi="Monaco" w:cs="Monaco"/>
+          <w:color w:val="000000"/>
+          <w:sz w:val="20"/>
+          <w:szCs w:val="20"/>
+        </w:rPr>
+        <w:t xml:space="preserve"> </w:t>
+      </w:r>
+      <w:r>
+        <w:rPr>
+          <w:rFonts w:ascii="Monaco" w:hAnsi="Monaco" w:cs="Monaco"/>
+          <w:b/>
+          <w:bCs/>
+          <w:color w:val="000000"/>
+          <w:sz w:val="20"/>
+          <w:szCs w:val="20"/>
+        </w:rPr>
+        <w:t>psum</w:t>
+      </w:r>
+      <w:r>
+        <w:rPr>
+          <w:rFonts w:ascii="Monaco" w:hAnsi="Monaco" w:cs="Monaco"/>
+          <w:b/>
+          <w:bCs/>
+          <w:color w:val="000000"/>
+          <w:sz w:val="20"/>
+          <w:szCs w:val="20"/>
+        </w:rPr>
+        <w:t>2way</w:t>
+      </w:r>
+      <w:r>
+        <w:rPr>
+          <w:rFonts w:ascii="Monaco" w:hAnsi="Monaco" w:cs="Monaco"/>
+          <w:color w:val="000000"/>
+          <w:sz w:val="20"/>
+          <w:szCs w:val="20"/>
+        </w:rPr>
+        <w:t>(</w:t>
+      </w:r>
+      <w:r>
+        <w:rPr>
+          <w:rFonts w:ascii="Monaco" w:hAnsi="Monaco" w:cs="Monaco"/>
+          <w:b/>
+          <w:bCs/>
+          <w:color w:val="7F0055"/>
+          <w:sz w:val="20"/>
+          <w:szCs w:val="20"/>
+        </w:rPr>
+        <w:t>float</w:t>
+      </w:r>
+      <w:r>
+        <w:rPr>
+          <w:rFonts w:ascii="Monaco" w:hAnsi="Monaco" w:cs="Monaco"/>
+          <w:color w:val="000000"/>
+          <w:sz w:val="20"/>
+          <w:szCs w:val="20"/>
+        </w:rPr>
+        <w:t xml:space="preserve"> a[], </w:t>
+      </w:r>
+      <w:r>
+        <w:rPr>
+          <w:rFonts w:ascii="Monaco" w:hAnsi="Monaco" w:cs="Monaco"/>
+          <w:b/>
+          <w:bCs/>
+          <w:color w:val="7F0055"/>
+          <w:sz w:val="20"/>
+          <w:szCs w:val="20"/>
+        </w:rPr>
+        <w:t>float</w:t>
+      </w:r>
+      <w:r>
+        <w:rPr>
+          <w:rFonts w:ascii="Monaco" w:hAnsi="Monaco" w:cs="Monaco"/>
+          <w:color w:val="000000"/>
+          <w:sz w:val="20"/>
+          <w:szCs w:val="20"/>
+        </w:rPr>
+        <w:t xml:space="preserve"> p[], </w:t>
+      </w:r>
+      <w:r>
+        <w:rPr>
+          <w:rFonts w:ascii="Monaco" w:hAnsi="Monaco" w:cs="Monaco"/>
+          <w:b/>
+          <w:bCs/>
+          <w:color w:val="7F0055"/>
+          <w:sz w:val="20"/>
+          <w:szCs w:val="20"/>
+        </w:rPr>
+        <w:t>long</w:t>
+      </w:r>
+      <w:r>
+        <w:rPr>
+          <w:rFonts w:ascii="Monaco" w:hAnsi="Monaco" w:cs="Monaco"/>
+          <w:color w:val="000000"/>
+          <w:sz w:val="20"/>
+          <w:szCs w:val="20"/>
+        </w:rPr>
+        <w:t xml:space="preserve"> </w:t>
+      </w:r>
+      <w:r>
+        <w:rPr>
+          <w:rFonts w:ascii="Monaco" w:hAnsi="Monaco" w:cs="Monaco"/>
+          <w:b/>
+          <w:bCs/>
+          <w:color w:val="7F0055"/>
+          <w:sz w:val="20"/>
+          <w:szCs w:val="20"/>
+        </w:rPr>
+        <w:t>int</w:t>
+      </w:r>
+      <w:r>
+        <w:rPr>
+          <w:rFonts w:ascii="Monaco" w:hAnsi="Monaco" w:cs="Monaco"/>
+          <w:color w:val="000000"/>
+          <w:sz w:val="20"/>
+          <w:szCs w:val="20"/>
+        </w:rPr>
+        <w:t xml:space="preserve"> n)</w:t>
+      </w:r>
+    </w:p>
+    <w:p>
+      <w:pPr>
+        <w:widowControl w:val="0"/>
+        <w:autoSpaceDE w:val="0"/>
+        <w:autoSpaceDN w:val="0"/>
+        <w:adjustRightInd w:val="0"/>
+        <w:ind w:left="2160"/>
+        <w:rPr>
+          <w:rFonts w:ascii="Monaco" w:hAnsi="Monaco" w:cs="Monaco"/>
+          <w:sz w:val="20"/>
+          <w:szCs w:val="20"/>
+        </w:rPr>
+      </w:pPr>
+      <w:r>
+        <w:rPr>
+          <w:rFonts w:ascii="Monaco" w:hAnsi="Monaco" w:cs="Monaco"/>
+          <w:color w:val="000000"/>
+          <w:sz w:val="20"/>
+          <w:szCs w:val="20"/>
+        </w:rPr>
+        <w:t>{</w:t>
+      </w:r>
+    </w:p>
+    <w:p>
+      <w:pPr>
+        <w:widowControl w:val="0"/>
+        <w:autoSpaceDE w:val="0"/>
+        <w:autoSpaceDN w:val="0"/>
+        <w:adjustRightInd w:val="0"/>
+        <w:ind w:left="2160"/>
+        <w:rPr>
+          <w:rFonts w:ascii="Monaco" w:hAnsi="Monaco" w:cs="Monaco"/>
+          <w:sz w:val="20"/>
+          <w:szCs w:val="20"/>
+        </w:rPr>
+      </w:pPr>
+      <w:r>
+        <w:rPr>
+          <w:rFonts w:ascii="Monaco" w:hAnsi="Monaco" w:cs="Monaco"/>
+          <w:color w:val="000000"/>
+          <w:sz w:val="20"/>
+          <w:szCs w:val="20"/>
+        </w:rPr>
+        <w:tab/>
+      </w:r>
+      <w:r>
+        <w:rPr>
+          <w:rFonts w:ascii="Monaco" w:hAnsi="Monaco" w:cs="Monaco"/>
+          <w:b/>
+          <w:bCs/>
+          <w:color w:val="7F0055"/>
+          <w:sz w:val="20"/>
+          <w:szCs w:val="20"/>
+        </w:rPr>
+        <w:t>long</w:t>
+      </w:r>
+      <w:r>
+        <w:rPr>
+          <w:rFonts w:ascii="Monaco" w:hAnsi="Monaco" w:cs="Monaco"/>
+          <w:color w:val="000000"/>
+          <w:sz w:val="20"/>
+          <w:szCs w:val="20"/>
+        </w:rPr>
+        <w:t xml:space="preserve"> </w:t>
+      </w:r>
+      <w:r>
+        <w:rPr>
+          <w:rFonts w:ascii="Monaco" w:hAnsi="Monaco" w:cs="Monaco"/>
+          <w:b/>
+          <w:bCs/>
+          <w:color w:val="7F0055"/>
+          <w:sz w:val="20"/>
+          <w:szCs w:val="20"/>
+        </w:rPr>
+        <w:t>int</w:t>
+      </w:r>
+      <w:r>
+        <w:rPr>
+          <w:rFonts w:ascii="Monaco" w:hAnsi="Monaco" w:cs="Monaco"/>
+          <w:color w:val="000000"/>
+          <w:sz w:val="20"/>
+          <w:szCs w:val="20"/>
+        </w:rPr>
+        <w:t xml:space="preserve"> i;</w:t>
+      </w:r>
+    </w:p>
+    <w:p>
+      <w:pPr>
+        <w:widowControl w:val="0"/>
+        <w:autoSpaceDE w:val="0"/>
+        <w:autoSpaceDN w:val="0"/>
+        <w:adjustRightInd w:val="0"/>
+        <w:ind w:left="2160"/>
+        <w:rPr>
+          <w:rFonts w:ascii="Monaco" w:hAnsi="Monaco" w:cs="Monaco"/>
+          <w:sz w:val="20"/>
+          <w:szCs w:val="20"/>
+        </w:rPr>
+      </w:pPr>
+      <w:r>
+        <w:rPr>
+          <w:rFonts w:ascii="Monaco" w:hAnsi="Monaco" w:cs="Monaco"/>
+          <w:color w:val="000000"/>
+          <w:sz w:val="20"/>
+          <w:szCs w:val="20"/>
+        </w:rPr>
+        <w:tab/>
+      </w:r>
+      <w:r>
+        <w:rPr>
+          <w:rFonts w:ascii="Monaco" w:hAnsi="Monaco" w:cs="Monaco"/>
+          <w:b/>
+          <w:bCs/>
+          <w:color w:val="7F0055"/>
+          <w:sz w:val="20"/>
+          <w:szCs w:val="20"/>
+        </w:rPr>
+        <w:t>int</w:t>
+      </w:r>
+      <w:r>
+        <w:rPr>
+          <w:rFonts w:ascii="Monaco" w:hAnsi="Monaco" w:cs="Monaco"/>
+          <w:color w:val="000000"/>
+          <w:sz w:val="20"/>
+          <w:szCs w:val="20"/>
+        </w:rPr>
+        <w:t xml:space="preserve"> limit = n - 1;</w:t>
+      </w:r>
+    </w:p>
+    <w:p>
+      <w:pPr>
+        <w:widowControl w:val="0"/>
+        <w:autoSpaceDE w:val="0"/>
+        <w:autoSpaceDN w:val="0"/>
+        <w:adjustRightInd w:val="0"/>
+        <w:ind w:left="2160"/>
+        <w:rPr>
+          <w:rFonts w:ascii="Monaco" w:hAnsi="Monaco" w:cs="Monaco"/>
+          <w:sz w:val="20"/>
+          <w:szCs w:val="20"/>
+        </w:rPr>
+      </w:pPr>
+      <w:r>
+        <w:rPr>
+          <w:rFonts w:ascii="Monaco" w:hAnsi="Monaco" w:cs="Monaco"/>
+          <w:color w:val="000000"/>
+          <w:sz w:val="20"/>
+          <w:szCs w:val="20"/>
+        </w:rPr>
+        <w:tab/>
+      </w:r>
+      <w:r>
+        <w:rPr>
+          <w:rFonts w:ascii="Monaco" w:hAnsi="Monaco" w:cs="Monaco"/>
+          <w:b/>
+          <w:bCs/>
+          <w:color w:val="7F0055"/>
+          <w:sz w:val="20"/>
+          <w:szCs w:val="20"/>
+        </w:rPr>
+        <w:t>float</w:t>
+      </w:r>
+      <w:r>
+        <w:rPr>
+          <w:rFonts w:ascii="Monaco" w:hAnsi="Monaco" w:cs="Monaco"/>
+          <w:color w:val="000000"/>
+          <w:sz w:val="20"/>
+          <w:szCs w:val="20"/>
+        </w:rPr>
+        <w:t xml:space="preserve"> last_val, val;</w:t>
+      </w:r>
+    </w:p>
+    <w:p>
+      <w:pPr>
+        <w:widowControl w:val="0"/>
+        <w:autoSpaceDE w:val="0"/>
+        <w:autoSpaceDN w:val="0"/>
+        <w:adjustRightInd w:val="0"/>
+        <w:ind w:left="2160"/>
+        <w:rPr>
+          <w:rFonts w:ascii="Monaco" w:hAnsi="Monaco" w:cs="Monaco"/>
+          <w:sz w:val="20"/>
+          <w:szCs w:val="20"/>
+        </w:rPr>
+      </w:pPr>
+      <w:r>
+        <w:rPr>
+          <w:rFonts w:ascii="Monaco" w:hAnsi="Monaco" w:cs="Monaco"/>
+          <w:color w:val="000000"/>
+          <w:sz w:val="20"/>
+          <w:szCs w:val="20"/>
+        </w:rPr>
+        <w:tab/>
+        <w:t>last_val = p[0] = a[0];</w:t>
+      </w:r>
+    </w:p>
+    <w:p>
+      <w:pPr>
+        <w:widowControl w:val="0"/>
+        <w:autoSpaceDE w:val="0"/>
+        <w:autoSpaceDN w:val="0"/>
+        <w:adjustRightInd w:val="0"/>
+        <w:ind w:left="2160"/>
+        <w:rPr>
+          <w:rFonts w:ascii="Monaco" w:hAnsi="Monaco" w:cs="Monaco"/>
+          <w:sz w:val="20"/>
+          <w:szCs w:val="20"/>
+        </w:rPr>
+      </w:pPr>
+      <w:r>
+        <w:rPr>
+          <w:rFonts w:ascii="Monaco" w:hAnsi="Monaco" w:cs="Monaco"/>
+          <w:color w:val="000000"/>
+          <w:sz w:val="20"/>
+          <w:szCs w:val="20"/>
+        </w:rPr>
+        <w:tab/>
+      </w:r>
+      <w:r>
+        <w:rPr>
+          <w:rFonts w:ascii="Monaco" w:hAnsi="Monaco" w:cs="Monaco"/>
+          <w:b/>
+          <w:bCs/>
+          <w:color w:val="7F0055"/>
+          <w:sz w:val="20"/>
+          <w:szCs w:val="20"/>
+        </w:rPr>
+        <w:t>for</w:t>
+      </w:r>
+      <w:r>
+        <w:rPr>
+          <w:rFonts w:ascii="Monaco" w:hAnsi="Monaco" w:cs="Monaco"/>
+          <w:color w:val="000000"/>
+          <w:sz w:val="20"/>
+          <w:szCs w:val="20"/>
+        </w:rPr>
+        <w:t xml:space="preserve"> (i = 1; i &lt; limit; i += 2) {</w:t>
+      </w:r>
+    </w:p>
+    <w:p>
+      <w:pPr>
+        <w:widowControl w:val="0"/>
+        <w:autoSpaceDE w:val="0"/>
+        <w:autoSpaceDN w:val="0"/>
+        <w:adjustRightInd w:val="0"/>
+        <w:ind w:left="2160"/>
+        <w:rPr>
+          <w:rFonts w:ascii="Monaco" w:hAnsi="Monaco" w:cs="Monaco"/>
+          <w:sz w:val="20"/>
+          <w:szCs w:val="20"/>
+        </w:rPr>
+      </w:pPr>
+      <w:r>
+        <w:rPr>
+          <w:rFonts w:ascii="Monaco" w:hAnsi="Monaco" w:cs="Monaco"/>
+          <w:color w:val="000000"/>
+          <w:sz w:val="20"/>
+          <w:szCs w:val="20"/>
+        </w:rPr>
+        <w:tab/>
+      </w:r>
+      <w:r>
+        <w:rPr>
+          <w:rFonts w:ascii="Monaco" w:hAnsi="Monaco" w:cs="Monaco"/>
+          <w:color w:val="000000"/>
+          <w:sz w:val="20"/>
+          <w:szCs w:val="20"/>
+        </w:rPr>
+        <w:tab/>
+      </w:r>
+      <w:r>
+        <w:rPr>
+          <w:rFonts w:ascii="Monaco" w:hAnsi="Monaco" w:cs="Monaco"/>
+          <w:b/>
+          <w:bCs/>
+          <w:color w:val="7F0055"/>
+          <w:sz w:val="20"/>
+          <w:szCs w:val="20"/>
+        </w:rPr>
+        <w:t>int</w:t>
+      </w:r>
+      <w:r>
+        <w:rPr>
+          <w:rFonts w:ascii="Monaco" w:hAnsi="Monaco" w:cs="Monaco"/>
+          <w:color w:val="000000"/>
+          <w:sz w:val="20"/>
+          <w:szCs w:val="20"/>
+        </w:rPr>
+        <w:t xml:space="preserve"> a_i   = a[i];</w:t>
+      </w:r>
+    </w:p>
+    <w:p>
+      <w:pPr>
+        <w:widowControl w:val="0"/>
+        <w:autoSpaceDE w:val="0"/>
+        <w:autoSpaceDN w:val="0"/>
+        <w:adjustRightInd w:val="0"/>
+        <w:ind w:left="2160"/>
+        <w:rPr>
+          <w:rFonts w:ascii="Monaco" w:hAnsi="Monaco" w:cs="Monaco"/>
+          <w:sz w:val="20"/>
+          <w:szCs w:val="20"/>
+        </w:rPr>
+      </w:pPr>
+      <w:r>
+        <w:rPr>
+          <w:rFonts w:ascii="Monaco" w:hAnsi="Monaco" w:cs="Monaco"/>
+          <w:color w:val="000000"/>
+          <w:sz w:val="20"/>
+          <w:szCs w:val="20"/>
+        </w:rPr>
+        <w:tab/>
+      </w:r>
+      <w:r>
+        <w:rPr>
+          <w:rFonts w:ascii="Monaco" w:hAnsi="Monaco" w:cs="Monaco"/>
+          <w:color w:val="000000"/>
+          <w:sz w:val="20"/>
+          <w:szCs w:val="20"/>
+        </w:rPr>
+        <w:tab/>
+      </w:r>
+      <w:r>
+        <w:rPr>
+          <w:rFonts w:ascii="Monaco" w:hAnsi="Monaco" w:cs="Monaco"/>
+          <w:b/>
+          <w:bCs/>
+          <w:color w:val="7F0055"/>
+          <w:sz w:val="20"/>
+          <w:szCs w:val="20"/>
+        </w:rPr>
+        <w:t>int</w:t>
+      </w:r>
+      <w:r>
+        <w:rPr>
+          <w:rFonts w:ascii="Monaco" w:hAnsi="Monaco" w:cs="Monaco"/>
+          <w:color w:val="000000"/>
+          <w:sz w:val="20"/>
+          <w:szCs w:val="20"/>
+        </w:rPr>
+        <w:t xml:space="preserve"> a_i_1 = a[i</w:t>
+      </w:r>
+      <w:r>
+        <w:rPr>
+          <w:rFonts w:ascii="Monaco" w:hAnsi="Monaco" w:cs="Monaco"/>
+          <w:color w:val="000000"/>
+          <w:sz w:val="20"/>
+          <w:szCs w:val="20"/>
+        </w:rPr>
+        <w:t>+</w:t>
+      </w:r>
+      <w:r>
+        <w:rPr>
+          <w:rFonts w:ascii="Monaco" w:hAnsi="Monaco" w:cs="Monaco"/>
+          <w:color w:val="000000"/>
+          <w:sz w:val="20"/>
+          <w:szCs w:val="20"/>
+        </w:rPr>
+        <w:t>1];</w:t>
+      </w:r>
+    </w:p>
+    <w:p>
+      <w:pPr>
+        <w:widowControl w:val="0"/>
+        <w:autoSpaceDE w:val="0"/>
+        <w:autoSpaceDN w:val="0"/>
+        <w:adjustRightInd w:val="0"/>
+        <w:ind w:left="2160"/>
+        <w:rPr>
+          <w:rFonts w:ascii="Monaco" w:hAnsi="Monaco" w:cs="Monaco"/>
+          <w:sz w:val="20"/>
+          <w:szCs w:val="20"/>
+        </w:rPr>
+      </w:pPr>
+      <w:r>
+        <w:rPr>
+          <w:rFonts w:ascii="Monaco" w:hAnsi="Monaco" w:cs="Monaco"/>
+          <w:color w:val="000000"/>
+          <w:sz w:val="20"/>
+          <w:szCs w:val="20"/>
+        </w:rPr>
+        <w:tab/>
+      </w:r>
+      <w:r>
+        <w:rPr>
+          <w:rFonts w:ascii="Monaco" w:hAnsi="Monaco" w:cs="Monaco"/>
+          <w:color w:val="000000"/>
+          <w:sz w:val="20"/>
+          <w:szCs w:val="20"/>
+        </w:rPr>
+        <w:tab/>
+        <w:t>p[i] = last_val + a_i;</w:t>
+      </w:r>
+    </w:p>
+    <w:p>
+      <w:pPr>
+        <w:widowControl w:val="0"/>
+        <w:autoSpaceDE w:val="0"/>
+        <w:autoSpaceDN w:val="0"/>
+        <w:adjustRightInd w:val="0"/>
+        <w:ind w:left="2160"/>
+        <w:rPr>
+          <w:rFonts w:ascii="Monaco" w:hAnsi="Monaco" w:cs="Monaco"/>
+          <w:sz w:val="20"/>
+          <w:szCs w:val="20"/>
+        </w:rPr>
+      </w:pPr>
+      <w:r>
+        <w:rPr>
+          <w:rFonts w:ascii="Monaco" w:hAnsi="Monaco" w:cs="Monaco"/>
+          <w:color w:val="000000"/>
+          <w:sz w:val="20"/>
+          <w:szCs w:val="20"/>
+        </w:rPr>
+        <w:tab/>
+      </w:r>
+      <w:r>
+        <w:rPr>
+          <w:rFonts w:ascii="Monaco" w:hAnsi="Monaco" w:cs="Monaco"/>
+          <w:color w:val="000000"/>
+          <w:sz w:val="20"/>
+          <w:szCs w:val="20"/>
+        </w:rPr>
+        <w:tab/>
+        <w:t>val = last_val + (a_i + a_i_1);</w:t>
+      </w:r>
+    </w:p>
+    <w:p>
+      <w:pPr>
+        <w:widowControl w:val="0"/>
+        <w:autoSpaceDE w:val="0"/>
+        <w:autoSpaceDN w:val="0"/>
+        <w:adjustRightInd w:val="0"/>
+        <w:ind w:left="2160"/>
+        <w:rPr>
+          <w:rFonts w:ascii="Monaco" w:hAnsi="Monaco" w:cs="Monaco"/>
+          <w:sz w:val="20"/>
+          <w:szCs w:val="20"/>
+        </w:rPr>
+      </w:pPr>
+      <w:r>
+        <w:rPr>
+          <w:rFonts w:ascii="Monaco" w:hAnsi="Monaco" w:cs="Monaco"/>
+          <w:color w:val="000000"/>
+          <w:sz w:val="20"/>
+          <w:szCs w:val="20"/>
+        </w:rPr>
+        <w:tab/>
+      </w:r>
+      <w:r>
+        <w:rPr>
+          <w:rFonts w:ascii="Monaco" w:hAnsi="Monaco" w:cs="Monaco"/>
+          <w:color w:val="000000"/>
+          <w:sz w:val="20"/>
+          <w:szCs w:val="20"/>
+        </w:rPr>
+        <w:tab/>
+        <w:t>p[i</w:t>
+      </w:r>
+      <w:r>
+        <w:rPr>
+          <w:rFonts w:ascii="Monaco" w:hAnsi="Monaco" w:cs="Monaco"/>
+          <w:color w:val="000000"/>
+          <w:sz w:val="20"/>
+          <w:szCs w:val="20"/>
+        </w:rPr>
+        <w:t>+</w:t>
+      </w:r>
+      <w:r>
+        <w:rPr>
+          <w:rFonts w:ascii="Monaco" w:hAnsi="Monaco" w:cs="Monaco"/>
+          <w:color w:val="000000"/>
+          <w:sz w:val="20"/>
+          <w:szCs w:val="20"/>
+        </w:rPr>
+        <w:t>1] = val;</w:t>
+      </w:r>
+    </w:p>
+    <w:p>
+      <w:pPr>
+        <w:widowControl w:val="0"/>
+        <w:autoSpaceDE w:val="0"/>
+        <w:autoSpaceDN w:val="0"/>
+        <w:adjustRightInd w:val="0"/>
+        <w:ind w:left="2160"/>
+        <w:rPr>
+          <w:rFonts w:ascii="Monaco" w:hAnsi="Monaco" w:cs="Monaco"/>
+          <w:sz w:val="20"/>
+          <w:szCs w:val="20"/>
+        </w:rPr>
+      </w:pPr>
+      <w:r>
+        <w:rPr>
+          <w:rFonts w:ascii="Monaco" w:hAnsi="Monaco" w:cs="Monaco"/>
+          <w:color w:val="000000"/>
+          <w:sz w:val="20"/>
+          <w:szCs w:val="20"/>
+        </w:rPr>
+        <w:tab/>
+      </w:r>
+      <w:r>
+        <w:rPr>
+          <w:rFonts w:ascii="Monaco" w:hAnsi="Monaco" w:cs="Monaco"/>
+          <w:color w:val="000000"/>
+          <w:sz w:val="20"/>
+          <w:szCs w:val="20"/>
+        </w:rPr>
+        <w:tab/>
+        <w:t>last_val = val;</w:t>
+      </w:r>
+    </w:p>
+    <w:p>
+      <w:pPr>
+        <w:widowControl w:val="0"/>
+        <w:autoSpaceDE w:val="0"/>
+        <w:autoSpaceDN w:val="0"/>
+        <w:adjustRightInd w:val="0"/>
+        <w:ind w:left="2160"/>
+        <w:rPr>
+          <w:rFonts w:ascii="Monaco" w:hAnsi="Monaco" w:cs="Monaco"/>
+          <w:sz w:val="20"/>
+          <w:szCs w:val="20"/>
+        </w:rPr>
+      </w:pPr>
+      <w:r>
+        <w:rPr>
+          <w:rFonts w:ascii="Monaco" w:hAnsi="Monaco" w:cs="Monaco"/>
+          <w:color w:val="000000"/>
+          <w:sz w:val="20"/>
+          <w:szCs w:val="20"/>
+        </w:rPr>
+        <w:tab/>
+        <w:t>}</w:t>
+      </w:r>
+    </w:p>
+    <w:p>
+      <w:pPr>
+        <w:widowControl w:val="0"/>
+        <w:autoSpaceDE w:val="0"/>
+        <w:autoSpaceDN w:val="0"/>
+        <w:adjustRightInd w:val="0"/>
+        <w:ind w:left="2160"/>
+        <w:rPr>
+          <w:rFonts w:ascii="Monaco" w:hAnsi="Monaco" w:cs="Monaco"/>
+          <w:sz w:val="20"/>
+          <w:szCs w:val="20"/>
+        </w:rPr>
+      </w:pPr>
+    </w:p>
+    <w:p>
+      <w:pPr>
+        <w:widowControl w:val="0"/>
+        <w:autoSpaceDE w:val="0"/>
+        <w:autoSpaceDN w:val="0"/>
+        <w:adjustRightInd w:val="0"/>
+        <w:ind w:left="2160"/>
+        <w:rPr>
+          <w:rFonts w:ascii="Monaco" w:hAnsi="Monaco" w:cs="Monaco"/>
+          <w:sz w:val="20"/>
+          <w:szCs w:val="20"/>
+        </w:rPr>
+      </w:pPr>
+      <w:r>
+        <w:rPr>
+          <w:rFonts w:ascii="Monaco" w:hAnsi="Monaco" w:cs="Monaco"/>
+          <w:color w:val="000000"/>
+          <w:sz w:val="20"/>
+          <w:szCs w:val="20"/>
+        </w:rPr>
+        <w:tab/>
+      </w:r>
+      <w:r>
+        <w:rPr>
+          <w:rFonts w:ascii="Monaco" w:hAnsi="Monaco" w:cs="Monaco"/>
+          <w:b/>
+          <w:bCs/>
+          <w:color w:val="7F0055"/>
+          <w:sz w:val="20"/>
+          <w:szCs w:val="20"/>
+        </w:rPr>
+        <w:t>for</w:t>
+      </w:r>
+      <w:r>
+        <w:rPr>
+          <w:rFonts w:ascii="Monaco" w:hAnsi="Monaco" w:cs="Monaco"/>
+          <w:color w:val="000000"/>
+          <w:sz w:val="20"/>
+          <w:szCs w:val="20"/>
+        </w:rPr>
+        <w:t xml:space="preserve"> (; i &lt; n; i++) {</w:t>
+      </w:r>
+    </w:p>
+    <w:p>
+      <w:pPr>
+        <w:widowControl w:val="0"/>
+        <w:autoSpaceDE w:val="0"/>
+        <w:autoSpaceDN w:val="0"/>
+        <w:adjustRightInd w:val="0"/>
+        <w:ind w:left="2160"/>
+        <w:rPr>
+          <w:rFonts w:ascii="Monaco" w:hAnsi="Monaco" w:cs="Monaco"/>
+          <w:sz w:val="20"/>
+          <w:szCs w:val="20"/>
+        </w:rPr>
+      </w:pPr>
+      <w:r>
+        <w:rPr>
+          <w:rFonts w:ascii="Monaco" w:hAnsi="Monaco" w:cs="Monaco"/>
+          <w:color w:val="000000"/>
+          <w:sz w:val="20"/>
+          <w:szCs w:val="20"/>
+        </w:rPr>
+        <w:tab/>
+      </w:r>
+      <w:r>
+        <w:rPr>
+          <w:rFonts w:ascii="Monaco" w:hAnsi="Monaco" w:cs="Monaco"/>
+          <w:color w:val="000000"/>
+          <w:sz w:val="20"/>
+          <w:szCs w:val="20"/>
+        </w:rPr>
+        <w:tab/>
+        <w:t>val  = last_val + a[i];</w:t>
+      </w:r>
+    </w:p>
+    <w:p>
+      <w:pPr>
+        <w:widowControl w:val="0"/>
+        <w:autoSpaceDE w:val="0"/>
+        <w:autoSpaceDN w:val="0"/>
+        <w:adjustRightInd w:val="0"/>
+        <w:ind w:left="2160"/>
+        <w:rPr>
+          <w:rFonts w:ascii="Monaco" w:hAnsi="Monaco" w:cs="Monaco"/>
+          <w:sz w:val="20"/>
+          <w:szCs w:val="20"/>
+        </w:rPr>
+      </w:pPr>
+      <w:r>
+        <w:rPr>
+          <w:rFonts w:ascii="Monaco" w:hAnsi="Monaco" w:cs="Monaco"/>
+          <w:color w:val="000000"/>
+          <w:sz w:val="20"/>
+          <w:szCs w:val="20"/>
+        </w:rPr>
+        <w:tab/>
+      </w:r>
+      <w:r>
+        <w:rPr>
+          <w:rFonts w:ascii="Monaco" w:hAnsi="Monaco" w:cs="Monaco"/>
+          <w:color w:val="000000"/>
+          <w:sz w:val="20"/>
+          <w:szCs w:val="20"/>
+        </w:rPr>
+        <w:tab/>
+        <w:t>p[i] = val;</w:t>
+      </w:r>
+    </w:p>
+    <w:p>
+      <w:pPr>
+        <w:widowControl w:val="0"/>
+        <w:autoSpaceDE w:val="0"/>
+        <w:autoSpaceDN w:val="0"/>
+        <w:adjustRightInd w:val="0"/>
+        <w:ind w:left="2160"/>
+        <w:rPr>
+          <w:rFonts w:ascii="Monaco" w:hAnsi="Monaco" w:cs="Monaco"/>
+          <w:sz w:val="20"/>
+          <w:szCs w:val="20"/>
+        </w:rPr>
+      </w:pPr>
+      <w:r>
+        <w:rPr>
+          <w:rFonts w:ascii="Monaco" w:hAnsi="Monaco" w:cs="Monaco"/>
+          <w:color w:val="000000"/>
+          <w:sz w:val="20"/>
+          <w:szCs w:val="20"/>
+        </w:rPr>
+        <w:tab/>
+      </w:r>
+      <w:r>
+        <w:rPr>
+          <w:rFonts w:ascii="Monaco" w:hAnsi="Monaco" w:cs="Monaco"/>
+          <w:color w:val="000000"/>
+          <w:sz w:val="20"/>
+          <w:szCs w:val="20"/>
+        </w:rPr>
+        <w:tab/>
+        <w:t>last_val = val;</w:t>
+      </w:r>
+    </w:p>
+    <w:p>
+      <w:pPr>
+        <w:widowControl w:val="0"/>
+        <w:autoSpaceDE w:val="0"/>
+        <w:autoSpaceDN w:val="0"/>
+        <w:adjustRightInd w:val="0"/>
+        <w:ind w:left="2160"/>
+        <w:rPr>
+          <w:rFonts w:ascii="Monaco" w:hAnsi="Monaco" w:cs="Monaco"/>
+          <w:sz w:val="20"/>
+          <w:szCs w:val="20"/>
+        </w:rPr>
+      </w:pPr>
+      <w:r>
+        <w:rPr>
+          <w:rFonts w:ascii="Monaco" w:hAnsi="Monaco" w:cs="Monaco"/>
+          <w:color w:val="000000"/>
+          <w:sz w:val="20"/>
+          <w:szCs w:val="20"/>
+        </w:rPr>
+        <w:tab/>
+        <w:t>}</w:t>
+      </w:r>
+    </w:p>
+    <w:p>
+      <w:pPr>
+        <w:pStyle w:val="NoSpacing"/>
+        <w:spacing w:line="300" w:lineRule="auto"/>
+        <w:ind w:left="2160"/>
+        <w:rPr>
+          <w:rFonts w:ascii="Courier New" w:hAnsi="Courier New" w:cs="Courier New"/>
+          <w:sz w:val="22"/>
+          <w:szCs w:val="22"/>
+        </w:rPr>
+      </w:pPr>
+      <w:r>
+        <w:rPr>
+          <w:rFonts w:ascii="Monaco" w:hAnsi="Monaco" w:cs="Monaco"/>
+          <w:color w:val="000000"/>
+          <w:sz w:val="20"/>
+          <w:szCs w:val="20"/>
+        </w:rPr>
+        <w:t>}</w:t>
+      </w:r>
+    </w:p>
+    <w:p>
+      <w:pPr>
+        <w:rPr>
+          <w:rFonts w:ascii="Courier New" w:hAnsi="Courier New" w:cs="Courier New"/>
+          <w:sz w:val="22"/>
+          <w:szCs w:val="22"/>
+        </w:rPr>
+      </w:pPr>
+      <w:r>
+        <w:rPr>
+          <w:rFonts w:ascii="Courier New" w:hAnsi="Courier New" w:cs="Courier New"/>
+          <w:sz w:val="22"/>
+          <w:szCs w:val="22"/>
+        </w:rPr>
+        <w:br w:type="page"/>
+      </w:r>
+    </w:p>
+    <w:p>
+      <w:pPr>
+        <w:pStyle w:val="NoSpacing"/>
+        <w:spacing w:line="300" w:lineRule="auto"/>
+        <w:ind w:left="1440"/>
+        <w:rPr>
+          <w:rFonts w:ascii="Courier New" w:hAnsi="Courier New" w:cs="Courier New"/>
+          <w:sz w:val="22"/>
+          <w:szCs w:val="22"/>
+        </w:rPr>
+      </w:pPr>
+      <w:r>
+        <w:rPr>
+          <w:rFonts w:ascii="Courier New" w:hAnsi="Courier New" w:cs="Courier New"/>
+          <w:sz w:val="22"/>
+          <w:szCs w:val="22"/>
+        </w:rPr>
+        <w:lastRenderedPageBreak/>
+        <w:t>3-way loop unrolling and reassociation:</w:t>
+      </w:r>
+    </w:p>
+    <w:p>
+      <w:pPr>
+        <w:pStyle w:val="NoSpacing"/>
+        <w:spacing w:line="300" w:lineRule="auto"/>
+        <w:ind w:left="1440"/>
+        <w:rPr>
+          <w:rFonts w:ascii="Courier New" w:hAnsi="Courier New" w:cs="Courier New"/>
+          <w:sz w:val="22"/>
+          <w:szCs w:val="22"/>
+        </w:rPr>
+      </w:pPr>
+    </w:p>
+    <w:p>
+      <w:pPr>
+        <w:widowControl w:val="0"/>
+        <w:autoSpaceDE w:val="0"/>
+        <w:autoSpaceDN w:val="0"/>
+        <w:adjustRightInd w:val="0"/>
+        <w:ind w:left="2160"/>
+        <w:rPr>
+          <w:rFonts w:ascii="Monaco" w:hAnsi="Monaco" w:cs="Monaco"/>
+          <w:sz w:val="20"/>
+          <w:szCs w:val="20"/>
+        </w:rPr>
+      </w:pPr>
+      <w:r>
+        <w:rPr>
+          <w:rFonts w:ascii="Monaco" w:hAnsi="Monaco" w:cs="Monaco"/>
+          <w:b/>
+          <w:bCs/>
+          <w:color w:val="7F0055"/>
+          <w:sz w:val="20"/>
+          <w:szCs w:val="20"/>
+        </w:rPr>
+        <w:t>void</w:t>
+      </w:r>
+      <w:r>
+        <w:rPr>
+          <w:rFonts w:ascii="Monaco" w:hAnsi="Monaco" w:cs="Monaco"/>
+          <w:color w:val="000000"/>
+          <w:sz w:val="20"/>
+          <w:szCs w:val="20"/>
+        </w:rPr>
+        <w:t xml:space="preserve"> </w:t>
+      </w:r>
+      <w:r>
+        <w:rPr>
+          <w:rFonts w:ascii="Monaco" w:hAnsi="Monaco" w:cs="Monaco"/>
+          <w:b/>
+          <w:bCs/>
+          <w:color w:val="000000"/>
+          <w:sz w:val="20"/>
+          <w:szCs w:val="20"/>
+        </w:rPr>
+        <w:t>psum3way</w:t>
+      </w:r>
+      <w:r>
+        <w:rPr>
+          <w:rFonts w:ascii="Monaco" w:hAnsi="Monaco" w:cs="Monaco"/>
+          <w:color w:val="000000"/>
+          <w:sz w:val="20"/>
+          <w:szCs w:val="20"/>
+        </w:rPr>
+        <w:t>(</w:t>
+      </w:r>
+      <w:r>
+        <w:rPr>
+          <w:rFonts w:ascii="Monaco" w:hAnsi="Monaco" w:cs="Monaco"/>
+          <w:b/>
+          <w:bCs/>
+          <w:color w:val="7F0055"/>
+          <w:sz w:val="20"/>
+          <w:szCs w:val="20"/>
+        </w:rPr>
+        <w:t>float</w:t>
+      </w:r>
+      <w:r>
+        <w:rPr>
+          <w:rFonts w:ascii="Monaco" w:hAnsi="Monaco" w:cs="Monaco"/>
+          <w:color w:val="000000"/>
+          <w:sz w:val="20"/>
+          <w:szCs w:val="20"/>
+        </w:rPr>
+        <w:t xml:space="preserve"> a[], </w:t>
+      </w:r>
+      <w:r>
+        <w:rPr>
+          <w:rFonts w:ascii="Monaco" w:hAnsi="Monaco" w:cs="Monaco"/>
+          <w:b/>
+          <w:bCs/>
+          <w:color w:val="7F0055"/>
+          <w:sz w:val="20"/>
+          <w:szCs w:val="20"/>
+        </w:rPr>
+        <w:t>float</w:t>
+      </w:r>
+      <w:r>
+        <w:rPr>
+          <w:rFonts w:ascii="Monaco" w:hAnsi="Monaco" w:cs="Monaco"/>
+          <w:color w:val="000000"/>
+          <w:sz w:val="20"/>
+          <w:szCs w:val="20"/>
+        </w:rPr>
+        <w:t xml:space="preserve"> p[], </w:t>
+      </w:r>
+      <w:r>
+        <w:rPr>
+          <w:rFonts w:ascii="Monaco" w:hAnsi="Monaco" w:cs="Monaco"/>
+          <w:b/>
+          <w:bCs/>
+          <w:color w:val="7F0055"/>
+          <w:sz w:val="20"/>
+          <w:szCs w:val="20"/>
+        </w:rPr>
+        <w:t>long</w:t>
+      </w:r>
+      <w:r>
+        <w:rPr>
+          <w:rFonts w:ascii="Monaco" w:hAnsi="Monaco" w:cs="Monaco"/>
+          <w:color w:val="000000"/>
+          <w:sz w:val="20"/>
+          <w:szCs w:val="20"/>
+        </w:rPr>
+        <w:t xml:space="preserve"> </w:t>
+      </w:r>
+      <w:r>
+        <w:rPr>
+          <w:rFonts w:ascii="Monaco" w:hAnsi="Monaco" w:cs="Monaco"/>
+          <w:b/>
+          <w:bCs/>
+          <w:color w:val="7F0055"/>
+          <w:sz w:val="20"/>
+          <w:szCs w:val="20"/>
+        </w:rPr>
+        <w:t>int</w:t>
+      </w:r>
+      <w:r>
+        <w:rPr>
+          <w:rFonts w:ascii="Monaco" w:hAnsi="Monaco" w:cs="Monaco"/>
+          <w:color w:val="000000"/>
+          <w:sz w:val="20"/>
+          <w:szCs w:val="20"/>
+        </w:rPr>
+        <w:t xml:space="preserve"> n)</w:t>
+      </w:r>
+    </w:p>
+    <w:p>
+      <w:pPr>
+        <w:widowControl w:val="0"/>
+        <w:autoSpaceDE w:val="0"/>
+        <w:autoSpaceDN w:val="0"/>
+        <w:adjustRightInd w:val="0"/>
+        <w:ind w:left="2160"/>
+        <w:rPr>
+          <w:rFonts w:ascii="Monaco" w:hAnsi="Monaco" w:cs="Monaco"/>
+          <w:sz w:val="20"/>
+          <w:szCs w:val="20"/>
+        </w:rPr>
+      </w:pPr>
+      <w:r>
+        <w:rPr>
+          <w:rFonts w:ascii="Monaco" w:hAnsi="Monaco" w:cs="Monaco"/>
+          <w:color w:val="000000"/>
+          <w:sz w:val="20"/>
+          <w:szCs w:val="20"/>
+        </w:rPr>
+        <w:t>{</w:t>
+      </w:r>
+    </w:p>
+    <w:p>
+      <w:pPr>
+        <w:widowControl w:val="0"/>
+        <w:autoSpaceDE w:val="0"/>
+        <w:autoSpaceDN w:val="0"/>
+        <w:adjustRightInd w:val="0"/>
+        <w:ind w:left="2160"/>
+        <w:rPr>
+          <w:rFonts w:ascii="Monaco" w:hAnsi="Monaco" w:cs="Monaco"/>
+          <w:sz w:val="20"/>
+          <w:szCs w:val="20"/>
+        </w:rPr>
+      </w:pPr>
+      <w:r>
+        <w:rPr>
+          <w:rFonts w:ascii="Monaco" w:hAnsi="Monaco" w:cs="Monaco"/>
+          <w:color w:val="000000"/>
+          <w:sz w:val="20"/>
+          <w:szCs w:val="20"/>
+        </w:rPr>
+        <w:tab/>
+      </w:r>
+      <w:r>
+        <w:rPr>
+          <w:rFonts w:ascii="Monaco" w:hAnsi="Monaco" w:cs="Monaco"/>
+          <w:b/>
+          <w:bCs/>
+          <w:color w:val="7F0055"/>
+          <w:sz w:val="20"/>
+          <w:szCs w:val="20"/>
+        </w:rPr>
+        <w:t>long</w:t>
+      </w:r>
+      <w:r>
+        <w:rPr>
+          <w:rFonts w:ascii="Monaco" w:hAnsi="Monaco" w:cs="Monaco"/>
+          <w:color w:val="000000"/>
+          <w:sz w:val="20"/>
+          <w:szCs w:val="20"/>
+        </w:rPr>
+        <w:t xml:space="preserve"> </w:t>
+      </w:r>
+      <w:r>
+        <w:rPr>
+          <w:rFonts w:ascii="Monaco" w:hAnsi="Monaco" w:cs="Monaco"/>
+          <w:b/>
+          <w:bCs/>
+          <w:color w:val="7F0055"/>
+          <w:sz w:val="20"/>
+          <w:szCs w:val="20"/>
+        </w:rPr>
+        <w:t>int</w:t>
+      </w:r>
+      <w:r>
+        <w:rPr>
+          <w:rFonts w:ascii="Monaco" w:hAnsi="Monaco" w:cs="Monaco"/>
+          <w:color w:val="000000"/>
+          <w:sz w:val="20"/>
+          <w:szCs w:val="20"/>
+        </w:rPr>
+        <w:t xml:space="preserve"> i;</w:t>
+      </w:r>
+    </w:p>
+    <w:p>
+      <w:pPr>
+        <w:widowControl w:val="0"/>
+        <w:autoSpaceDE w:val="0"/>
+        <w:autoSpaceDN w:val="0"/>
+        <w:adjustRightInd w:val="0"/>
+        <w:ind w:left="2160"/>
+        <w:rPr>
+          <w:rFonts w:ascii="Monaco" w:hAnsi="Monaco" w:cs="Monaco"/>
+          <w:sz w:val="20"/>
+          <w:szCs w:val="20"/>
+        </w:rPr>
+      </w:pPr>
+      <w:r>
+        <w:rPr>
+          <w:rFonts w:ascii="Monaco" w:hAnsi="Monaco" w:cs="Monaco"/>
+          <w:color w:val="000000"/>
+          <w:sz w:val="20"/>
+          <w:szCs w:val="20"/>
+        </w:rPr>
+        <w:tab/>
+      </w:r>
+      <w:r>
+        <w:rPr>
+          <w:rFonts w:ascii="Monaco" w:hAnsi="Monaco" w:cs="Monaco"/>
+          <w:b/>
+          <w:bCs/>
+          <w:color w:val="7F0055"/>
+          <w:sz w:val="20"/>
+          <w:szCs w:val="20"/>
+        </w:rPr>
+        <w:t>int</w:t>
+      </w:r>
+      <w:r>
+        <w:rPr>
+          <w:rFonts w:ascii="Monaco" w:hAnsi="Monaco" w:cs="Monaco"/>
+          <w:color w:val="000000"/>
+          <w:sz w:val="20"/>
+          <w:szCs w:val="20"/>
+        </w:rPr>
+        <w:t xml:space="preserve"> limit = n - 2;</w:t>
+      </w:r>
+    </w:p>
+    <w:p>
+      <w:pPr>
+        <w:widowControl w:val="0"/>
+        <w:autoSpaceDE w:val="0"/>
+        <w:autoSpaceDN w:val="0"/>
+        <w:adjustRightInd w:val="0"/>
+        <w:ind w:left="2160"/>
+        <w:rPr>
+          <w:rFonts w:ascii="Monaco" w:hAnsi="Monaco" w:cs="Monaco"/>
+          <w:sz w:val="20"/>
+          <w:szCs w:val="20"/>
+        </w:rPr>
+      </w:pPr>
+      <w:r>
+        <w:rPr>
+          <w:rFonts w:ascii="Monaco" w:hAnsi="Monaco" w:cs="Monaco"/>
+          <w:color w:val="000000"/>
+          <w:sz w:val="20"/>
+          <w:szCs w:val="20"/>
+        </w:rPr>
+        <w:tab/>
+      </w:r>
+      <w:r>
+        <w:rPr>
+          <w:rFonts w:ascii="Monaco" w:hAnsi="Monaco" w:cs="Monaco"/>
+          <w:b/>
+          <w:bCs/>
+          <w:color w:val="7F0055"/>
+          <w:sz w:val="20"/>
+          <w:szCs w:val="20"/>
+        </w:rPr>
+        <w:t>float</w:t>
+      </w:r>
+      <w:r>
+        <w:rPr>
+          <w:rFonts w:ascii="Monaco" w:hAnsi="Monaco" w:cs="Monaco"/>
+          <w:color w:val="000000"/>
+          <w:sz w:val="20"/>
+          <w:szCs w:val="20"/>
+        </w:rPr>
+        <w:t xml:space="preserve"> last_val, val</w:t>
+      </w:r>
+      <w:r>
+        <w:rPr>
+          <w:rFonts w:ascii="Monaco" w:hAnsi="Monaco" w:cs="Monaco"/>
+          <w:color w:val="000000"/>
+          <w:sz w:val="20"/>
+          <w:szCs w:val="20"/>
+        </w:rPr>
+        <w:t>;</w:t>
+      </w:r>
+    </w:p>
+    <w:p>
+      <w:pPr>
+        <w:widowControl w:val="0"/>
+        <w:autoSpaceDE w:val="0"/>
+        <w:autoSpaceDN w:val="0"/>
+        <w:adjustRightInd w:val="0"/>
+        <w:ind w:left="2160"/>
+        <w:rPr>
+          <w:rFonts w:ascii="Monaco" w:hAnsi="Monaco" w:cs="Monaco"/>
+          <w:sz w:val="20"/>
+          <w:szCs w:val="20"/>
+        </w:rPr>
+      </w:pPr>
+      <w:r>
+        <w:rPr>
+          <w:rFonts w:ascii="Monaco" w:hAnsi="Monaco" w:cs="Monaco"/>
+          <w:color w:val="000000"/>
+          <w:sz w:val="20"/>
+          <w:szCs w:val="20"/>
+        </w:rPr>
+        <w:tab/>
+        <w:t>last_val = p[0] = a[0];</w:t>
+      </w:r>
+    </w:p>
+    <w:p>
+      <w:pPr>
+        <w:widowControl w:val="0"/>
+        <w:autoSpaceDE w:val="0"/>
+        <w:autoSpaceDN w:val="0"/>
+        <w:adjustRightInd w:val="0"/>
+        <w:ind w:left="2160"/>
+        <w:rPr>
+          <w:rFonts w:ascii="Monaco" w:hAnsi="Monaco" w:cs="Monaco"/>
+          <w:sz w:val="20"/>
+          <w:szCs w:val="20"/>
+        </w:rPr>
+      </w:pPr>
+      <w:r>
+        <w:rPr>
+          <w:rFonts w:ascii="Monaco" w:hAnsi="Monaco" w:cs="Monaco"/>
+          <w:color w:val="000000"/>
+          <w:sz w:val="20"/>
+          <w:szCs w:val="20"/>
+        </w:rPr>
+        <w:tab/>
+      </w:r>
+      <w:r>
+        <w:rPr>
+          <w:rFonts w:ascii="Monaco" w:hAnsi="Monaco" w:cs="Monaco"/>
+          <w:b/>
+          <w:bCs/>
+          <w:color w:val="7F0055"/>
+          <w:sz w:val="20"/>
+          <w:szCs w:val="20"/>
+        </w:rPr>
+        <w:t>for</w:t>
+      </w:r>
+      <w:r>
+        <w:rPr>
+          <w:rFonts w:ascii="Monaco" w:hAnsi="Monaco" w:cs="Monaco"/>
+          <w:color w:val="000000"/>
+          <w:sz w:val="20"/>
+          <w:szCs w:val="20"/>
+        </w:rPr>
+        <w:t xml:space="preserve"> (i = 1; i &lt; limit; i += 3) {</w:t>
+      </w:r>
+    </w:p>
+    <w:p>
+      <w:pPr>
+        <w:widowControl w:val="0"/>
+        <w:autoSpaceDE w:val="0"/>
+        <w:autoSpaceDN w:val="0"/>
+        <w:adjustRightInd w:val="0"/>
+        <w:ind w:left="2160"/>
+        <w:rPr>
+          <w:rFonts w:ascii="Monaco" w:hAnsi="Monaco" w:cs="Monaco"/>
+          <w:sz w:val="20"/>
+          <w:szCs w:val="20"/>
+        </w:rPr>
+      </w:pPr>
+      <w:r>
+        <w:rPr>
+          <w:rFonts w:ascii="Monaco" w:hAnsi="Monaco" w:cs="Monaco"/>
+          <w:color w:val="000000"/>
+          <w:sz w:val="20"/>
+          <w:szCs w:val="20"/>
+        </w:rPr>
+        <w:tab/>
+      </w:r>
+      <w:r>
+        <w:rPr>
+          <w:rFonts w:ascii="Monaco" w:hAnsi="Monaco" w:cs="Monaco"/>
+          <w:color w:val="000000"/>
+          <w:sz w:val="20"/>
+          <w:szCs w:val="20"/>
+        </w:rPr>
+        <w:tab/>
+      </w:r>
+      <w:r>
+        <w:rPr>
+          <w:rFonts w:ascii="Monaco" w:hAnsi="Monaco" w:cs="Monaco"/>
+          <w:b/>
+          <w:bCs/>
+          <w:color w:val="7F0055"/>
+          <w:sz w:val="20"/>
+          <w:szCs w:val="20"/>
+        </w:rPr>
+        <w:t>int</w:t>
+      </w:r>
+      <w:r>
+        <w:rPr>
+          <w:rFonts w:ascii="Monaco" w:hAnsi="Monaco" w:cs="Monaco"/>
+          <w:color w:val="000000"/>
+          <w:sz w:val="20"/>
+          <w:szCs w:val="20"/>
+        </w:rPr>
+        <w:t xml:space="preserve"> a_i   = a[i];</w:t>
+      </w:r>
+    </w:p>
+    <w:p>
+      <w:pPr>
+        <w:widowControl w:val="0"/>
+        <w:autoSpaceDE w:val="0"/>
+        <w:autoSpaceDN w:val="0"/>
+        <w:adjustRightInd w:val="0"/>
+        <w:ind w:left="2160"/>
+        <w:rPr>
+          <w:rFonts w:ascii="Monaco" w:hAnsi="Monaco" w:cs="Monaco"/>
+          <w:sz w:val="20"/>
+          <w:szCs w:val="20"/>
+        </w:rPr>
+      </w:pPr>
+      <w:r>
+        <w:rPr>
+          <w:rFonts w:ascii="Monaco" w:hAnsi="Monaco" w:cs="Monaco"/>
+          <w:color w:val="000000"/>
+          <w:sz w:val="20"/>
+          <w:szCs w:val="20"/>
+        </w:rPr>
+        <w:tab/>
+      </w:r>
+      <w:r>
+        <w:rPr>
+          <w:rFonts w:ascii="Monaco" w:hAnsi="Monaco" w:cs="Monaco"/>
+          <w:color w:val="000000"/>
+          <w:sz w:val="20"/>
+          <w:szCs w:val="20"/>
+        </w:rPr>
+        <w:tab/>
+      </w:r>
+      <w:r>
+        <w:rPr>
+          <w:rFonts w:ascii="Monaco" w:hAnsi="Monaco" w:cs="Monaco"/>
+          <w:b/>
+          <w:bCs/>
+          <w:color w:val="7F0055"/>
+          <w:sz w:val="20"/>
+          <w:szCs w:val="20"/>
+        </w:rPr>
+        <w:t>int</w:t>
+      </w:r>
+      <w:r>
+        <w:rPr>
+          <w:rFonts w:ascii="Monaco" w:hAnsi="Monaco" w:cs="Monaco"/>
+          <w:color w:val="000000"/>
+          <w:sz w:val="20"/>
+          <w:szCs w:val="20"/>
+        </w:rPr>
+        <w:t xml:space="preserve"> a_i_1 = a[i</w:t>
+      </w:r>
+      <w:r>
+        <w:rPr>
+          <w:rFonts w:ascii="Monaco" w:hAnsi="Monaco" w:cs="Monaco"/>
+          <w:color w:val="000000"/>
+          <w:sz w:val="20"/>
+          <w:szCs w:val="20"/>
+        </w:rPr>
+        <w:t>+</w:t>
+      </w:r>
+      <w:r>
+        <w:rPr>
+          <w:rFonts w:ascii="Monaco" w:hAnsi="Monaco" w:cs="Monaco"/>
+          <w:color w:val="000000"/>
+          <w:sz w:val="20"/>
+          <w:szCs w:val="20"/>
+        </w:rPr>
+        <w:t>1];</w:t>
+      </w:r>
+    </w:p>
+    <w:p>
+      <w:pPr>
+        <w:widowControl w:val="0"/>
+        <w:autoSpaceDE w:val="0"/>
+        <w:autoSpaceDN w:val="0"/>
+        <w:adjustRightInd w:val="0"/>
+        <w:ind w:left="2160"/>
+        <w:rPr>
+          <w:rFonts w:ascii="Monaco" w:hAnsi="Monaco" w:cs="Monaco"/>
+          <w:sz w:val="20"/>
+          <w:szCs w:val="20"/>
+        </w:rPr>
+      </w:pPr>
+      <w:r>
+        <w:rPr>
+          <w:rFonts w:ascii="Monaco" w:hAnsi="Monaco" w:cs="Monaco"/>
+          <w:color w:val="000000"/>
+          <w:sz w:val="20"/>
+          <w:szCs w:val="20"/>
+        </w:rPr>
+        <w:tab/>
+      </w:r>
+      <w:r>
+        <w:rPr>
+          <w:rFonts w:ascii="Monaco" w:hAnsi="Monaco" w:cs="Monaco"/>
+          <w:color w:val="000000"/>
+          <w:sz w:val="20"/>
+          <w:szCs w:val="20"/>
+        </w:rPr>
+        <w:tab/>
+      </w:r>
+      <w:r>
+        <w:rPr>
+          <w:rFonts w:ascii="Monaco" w:hAnsi="Monaco" w:cs="Monaco"/>
+          <w:b/>
+          <w:bCs/>
+          <w:color w:val="7F0055"/>
+          <w:sz w:val="20"/>
+          <w:szCs w:val="20"/>
+        </w:rPr>
+        <w:t>int</w:t>
+      </w:r>
+      <w:r>
+        <w:rPr>
+          <w:rFonts w:ascii="Monaco" w:hAnsi="Monaco" w:cs="Monaco"/>
+          <w:color w:val="000000"/>
+          <w:sz w:val="20"/>
+          <w:szCs w:val="20"/>
+        </w:rPr>
+        <w:t xml:space="preserve"> a_i_2 = a[i</w:t>
+      </w:r>
+      <w:r>
+        <w:rPr>
+          <w:rFonts w:ascii="Monaco" w:hAnsi="Monaco" w:cs="Monaco"/>
+          <w:color w:val="000000"/>
+          <w:sz w:val="20"/>
+          <w:szCs w:val="20"/>
+        </w:rPr>
+        <w:t>+</w:t>
+      </w:r>
+      <w:r>
+        <w:rPr>
+          <w:rFonts w:ascii="Monaco" w:hAnsi="Monaco" w:cs="Monaco"/>
+          <w:color w:val="000000"/>
+          <w:sz w:val="20"/>
+          <w:szCs w:val="20"/>
+        </w:rPr>
+        <w:t>2];</w:t>
+      </w:r>
+    </w:p>
+    <w:p>
+      <w:pPr>
+        <w:widowControl w:val="0"/>
+        <w:autoSpaceDE w:val="0"/>
+        <w:autoSpaceDN w:val="0"/>
+        <w:adjustRightInd w:val="0"/>
+        <w:ind w:left="2160"/>
+        <w:rPr>
+          <w:rFonts w:ascii="Monaco" w:hAnsi="Monaco" w:cs="Monaco"/>
+          <w:sz w:val="20"/>
+          <w:szCs w:val="20"/>
+        </w:rPr>
+      </w:pPr>
+      <w:r>
+        <w:rPr>
+          <w:rFonts w:ascii="Monaco" w:hAnsi="Monaco" w:cs="Monaco"/>
+          <w:color w:val="000000"/>
+          <w:sz w:val="20"/>
+          <w:szCs w:val="20"/>
+        </w:rPr>
+        <w:tab/>
+      </w:r>
+      <w:r>
+        <w:rPr>
+          <w:rFonts w:ascii="Monaco" w:hAnsi="Monaco" w:cs="Monaco"/>
+          <w:color w:val="000000"/>
+          <w:sz w:val="20"/>
+          <w:szCs w:val="20"/>
+        </w:rPr>
+        <w:tab/>
+        <w:t>p[i] = last_val + a_i;</w:t>
+      </w:r>
+    </w:p>
+    <w:p>
+      <w:pPr>
+        <w:widowControl w:val="0"/>
+        <w:autoSpaceDE w:val="0"/>
+        <w:autoSpaceDN w:val="0"/>
+        <w:adjustRightInd w:val="0"/>
+        <w:ind w:left="2160"/>
+        <w:rPr>
+          <w:rFonts w:ascii="Monaco" w:hAnsi="Monaco" w:cs="Monaco"/>
+          <w:sz w:val="20"/>
+          <w:szCs w:val="20"/>
+        </w:rPr>
+      </w:pPr>
+      <w:r>
+        <w:rPr>
+          <w:rFonts w:ascii="Monaco" w:hAnsi="Monaco" w:cs="Monaco"/>
+          <w:color w:val="000000"/>
+          <w:sz w:val="20"/>
+          <w:szCs w:val="20"/>
+        </w:rPr>
+        <w:tab/>
+      </w:r>
+      <w:r>
+        <w:rPr>
+          <w:rFonts w:ascii="Monaco" w:hAnsi="Monaco" w:cs="Monaco"/>
+          <w:color w:val="000000"/>
+          <w:sz w:val="20"/>
+          <w:szCs w:val="20"/>
+        </w:rPr>
+        <w:tab/>
+      </w:r>
+      <w:r>
+        <w:rPr>
+          <w:rFonts w:ascii="Monaco" w:hAnsi="Monaco" w:cs="Monaco"/>
+          <w:color w:val="000000"/>
+          <w:sz w:val="20"/>
+          <w:szCs w:val="20"/>
+        </w:rPr>
+        <w:t>p[i</w:t>
+      </w:r>
+      <w:r>
+        <w:rPr>
+          <w:rFonts w:ascii="Monaco" w:hAnsi="Monaco" w:cs="Monaco"/>
+          <w:color w:val="000000"/>
+          <w:sz w:val="20"/>
+          <w:szCs w:val="20"/>
+        </w:rPr>
+        <w:t>+</w:t>
+      </w:r>
+      <w:r>
+        <w:rPr>
+          <w:rFonts w:ascii="Monaco" w:hAnsi="Monaco" w:cs="Monaco"/>
+          <w:color w:val="000000"/>
+          <w:sz w:val="20"/>
+          <w:szCs w:val="20"/>
+        </w:rPr>
+        <w:t>1]</w:t>
+      </w:r>
+      <w:r>
+        <w:rPr>
+          <w:rFonts w:ascii="Monaco" w:hAnsi="Monaco" w:cs="Monaco"/>
+          <w:color w:val="000000"/>
+          <w:sz w:val="20"/>
+          <w:szCs w:val="20"/>
+        </w:rPr>
+        <w:t xml:space="preserve"> = last_val + (a_i + a_i_1);</w:t>
+      </w:r>
+    </w:p>
+    <w:p>
+      <w:pPr>
+        <w:widowControl w:val="0"/>
+        <w:autoSpaceDE w:val="0"/>
+        <w:autoSpaceDN w:val="0"/>
+        <w:adjustRightInd w:val="0"/>
+        <w:ind w:left="2160"/>
+        <w:rPr>
+          <w:rFonts w:ascii="Monaco" w:hAnsi="Monaco" w:cs="Monaco"/>
+          <w:sz w:val="20"/>
+          <w:szCs w:val="20"/>
+        </w:rPr>
+      </w:pPr>
+      <w:r>
+        <w:rPr>
+          <w:rFonts w:ascii="Monaco" w:hAnsi="Monaco" w:cs="Monaco"/>
+          <w:color w:val="000000"/>
+          <w:sz w:val="20"/>
+          <w:szCs w:val="20"/>
+        </w:rPr>
+        <w:tab/>
+      </w:r>
+      <w:r>
+        <w:rPr>
+          <w:rFonts w:ascii="Monaco" w:hAnsi="Monaco" w:cs="Monaco"/>
+          <w:color w:val="000000"/>
+          <w:sz w:val="20"/>
+          <w:szCs w:val="20"/>
+        </w:rPr>
+        <w:tab/>
+        <w:t>val = last_val + (a_i + (a_i_1 + a_i_2));</w:t>
+      </w:r>
+    </w:p>
+    <w:p>
+      <w:pPr>
+        <w:widowControl w:val="0"/>
+        <w:autoSpaceDE w:val="0"/>
+        <w:autoSpaceDN w:val="0"/>
+        <w:adjustRightInd w:val="0"/>
+        <w:ind w:left="2160"/>
+        <w:rPr>
+          <w:rFonts w:ascii="Monaco" w:hAnsi="Monaco" w:cs="Monaco"/>
+          <w:sz w:val="20"/>
+          <w:szCs w:val="20"/>
+        </w:rPr>
+      </w:pPr>
+      <w:r>
+        <w:rPr>
+          <w:rFonts w:ascii="Monaco" w:hAnsi="Monaco" w:cs="Monaco"/>
+          <w:color w:val="000000"/>
+          <w:sz w:val="20"/>
+          <w:szCs w:val="20"/>
+        </w:rPr>
+        <w:tab/>
+      </w:r>
+      <w:r>
+        <w:rPr>
+          <w:rFonts w:ascii="Monaco" w:hAnsi="Monaco" w:cs="Monaco"/>
+          <w:color w:val="000000"/>
+          <w:sz w:val="20"/>
+          <w:szCs w:val="20"/>
+        </w:rPr>
+        <w:tab/>
+        <w:t>p[i</w:t>
+      </w:r>
+      <w:r>
+        <w:rPr>
+          <w:rFonts w:ascii="Monaco" w:hAnsi="Monaco" w:cs="Monaco"/>
+          <w:color w:val="000000"/>
+          <w:sz w:val="20"/>
+          <w:szCs w:val="20"/>
+        </w:rPr>
+        <w:t>+</w:t>
+      </w:r>
+      <w:r>
+        <w:rPr>
+          <w:rFonts w:ascii="Monaco" w:hAnsi="Monaco" w:cs="Monaco"/>
+          <w:color w:val="000000"/>
+          <w:sz w:val="20"/>
+          <w:szCs w:val="20"/>
+        </w:rPr>
+        <w:t>2] = val;</w:t>
+      </w:r>
+    </w:p>
+    <w:p>
+      <w:pPr>
+        <w:widowControl w:val="0"/>
+        <w:autoSpaceDE w:val="0"/>
+        <w:autoSpaceDN w:val="0"/>
+        <w:adjustRightInd w:val="0"/>
+        <w:ind w:left="2160"/>
+        <w:rPr>
+          <w:rFonts w:ascii="Monaco" w:hAnsi="Monaco" w:cs="Monaco"/>
+          <w:sz w:val="20"/>
+          <w:szCs w:val="20"/>
+        </w:rPr>
+      </w:pPr>
+      <w:r>
+        <w:rPr>
+          <w:rFonts w:ascii="Monaco" w:hAnsi="Monaco" w:cs="Monaco"/>
+          <w:color w:val="000000"/>
+          <w:sz w:val="20"/>
+          <w:szCs w:val="20"/>
+        </w:rPr>
+        <w:tab/>
+      </w:r>
+      <w:r>
+        <w:rPr>
+          <w:rFonts w:ascii="Monaco" w:hAnsi="Monaco" w:cs="Monaco"/>
+          <w:color w:val="000000"/>
+          <w:sz w:val="20"/>
+          <w:szCs w:val="20"/>
+        </w:rPr>
+        <w:tab/>
+        <w:t>last_val = val;</w:t>
+      </w:r>
+    </w:p>
+    <w:p>
+      <w:pPr>
+        <w:widowControl w:val="0"/>
+        <w:autoSpaceDE w:val="0"/>
+        <w:autoSpaceDN w:val="0"/>
+        <w:adjustRightInd w:val="0"/>
+        <w:ind w:left="2160"/>
+        <w:rPr>
+          <w:rFonts w:ascii="Monaco" w:hAnsi="Monaco" w:cs="Monaco"/>
+          <w:sz w:val="20"/>
+          <w:szCs w:val="20"/>
+        </w:rPr>
+      </w:pPr>
+      <w:r>
+        <w:rPr>
+          <w:rFonts w:ascii="Monaco" w:hAnsi="Monaco" w:cs="Monaco"/>
+          <w:color w:val="000000"/>
+          <w:sz w:val="20"/>
+          <w:szCs w:val="20"/>
+        </w:rPr>
+        <w:tab/>
+        <w:t>}</w:t>
+      </w:r>
+    </w:p>
+    <w:p>
+      <w:pPr>
+        <w:widowControl w:val="0"/>
+        <w:autoSpaceDE w:val="0"/>
+        <w:autoSpaceDN w:val="0"/>
+        <w:adjustRightInd w:val="0"/>
+        <w:ind w:left="2160"/>
+        <w:rPr>
+          <w:rFonts w:ascii="Monaco" w:hAnsi="Monaco" w:cs="Monaco"/>
+          <w:sz w:val="20"/>
+          <w:szCs w:val="20"/>
+        </w:rPr>
+      </w:pPr>
+    </w:p>
+    <w:p>
+      <w:pPr>
+        <w:widowControl w:val="0"/>
+        <w:autoSpaceDE w:val="0"/>
+        <w:autoSpaceDN w:val="0"/>
+        <w:adjustRightInd w:val="0"/>
+        <w:ind w:left="2160"/>
+        <w:rPr>
+          <w:rFonts w:ascii="Monaco" w:hAnsi="Monaco" w:cs="Monaco"/>
+          <w:sz w:val="20"/>
+          <w:szCs w:val="20"/>
+        </w:rPr>
+      </w:pPr>
+      <w:r>
+        <w:rPr>
+          <w:rFonts w:ascii="Monaco" w:hAnsi="Monaco" w:cs="Monaco"/>
+          <w:color w:val="000000"/>
+          <w:sz w:val="20"/>
+          <w:szCs w:val="20"/>
+        </w:rPr>
+        <w:tab/>
+      </w:r>
+      <w:r>
+        <w:rPr>
+          <w:rFonts w:ascii="Monaco" w:hAnsi="Monaco" w:cs="Monaco"/>
+          <w:b/>
+          <w:bCs/>
+          <w:color w:val="7F0055"/>
+          <w:sz w:val="20"/>
+          <w:szCs w:val="20"/>
+        </w:rPr>
+        <w:t>for</w:t>
+      </w:r>
+      <w:r>
+        <w:rPr>
+          <w:rFonts w:ascii="Monaco" w:hAnsi="Monaco" w:cs="Monaco"/>
+          <w:color w:val="000000"/>
+          <w:sz w:val="20"/>
+          <w:szCs w:val="20"/>
+        </w:rPr>
+        <w:t xml:space="preserve"> (; i &lt; n; i++) {</w:t>
+      </w:r>
+    </w:p>
+    <w:p>
+      <w:pPr>
+        <w:widowControl w:val="0"/>
+        <w:autoSpaceDE w:val="0"/>
+        <w:autoSpaceDN w:val="0"/>
+        <w:adjustRightInd w:val="0"/>
+        <w:ind w:left="2160"/>
+        <w:rPr>
+          <w:rFonts w:ascii="Monaco" w:hAnsi="Monaco" w:cs="Monaco"/>
+          <w:sz w:val="20"/>
+          <w:szCs w:val="20"/>
+        </w:rPr>
+      </w:pPr>
+      <w:r>
+        <w:rPr>
+          <w:rFonts w:ascii="Monaco" w:hAnsi="Monaco" w:cs="Monaco"/>
+          <w:color w:val="000000"/>
+          <w:sz w:val="20"/>
+          <w:szCs w:val="20"/>
+        </w:rPr>
+        <w:tab/>
+      </w:r>
+      <w:r>
+        <w:rPr>
+          <w:rFonts w:ascii="Monaco" w:hAnsi="Monaco" w:cs="Monaco"/>
+          <w:color w:val="000000"/>
+          <w:sz w:val="20"/>
+          <w:szCs w:val="20"/>
+        </w:rPr>
+        <w:tab/>
+        <w:t>val  = last_val + a[i];</w:t>
+      </w:r>
+    </w:p>
+    <w:p>
+      <w:pPr>
+        <w:widowControl w:val="0"/>
+        <w:autoSpaceDE w:val="0"/>
+        <w:autoSpaceDN w:val="0"/>
+        <w:adjustRightInd w:val="0"/>
+        <w:ind w:left="2160"/>
+        <w:rPr>
+          <w:rFonts w:ascii="Monaco" w:hAnsi="Monaco" w:cs="Monaco"/>
+          <w:sz w:val="20"/>
+          <w:szCs w:val="20"/>
+        </w:rPr>
+      </w:pPr>
+      <w:r>
+        <w:rPr>
+          <w:rFonts w:ascii="Monaco" w:hAnsi="Monaco" w:cs="Monaco"/>
+          <w:color w:val="000000"/>
+          <w:sz w:val="20"/>
+          <w:szCs w:val="20"/>
+        </w:rPr>
+        <w:tab/>
+      </w:r>
+      <w:r>
+        <w:rPr>
+          <w:rFonts w:ascii="Monaco" w:hAnsi="Monaco" w:cs="Monaco"/>
+          <w:color w:val="000000"/>
+          <w:sz w:val="20"/>
+          <w:szCs w:val="20"/>
+        </w:rPr>
+        <w:tab/>
+        <w:t>p[i] = val;</w:t>
+      </w:r>
+    </w:p>
+    <w:p>
+      <w:pPr>
+        <w:widowControl w:val="0"/>
+        <w:autoSpaceDE w:val="0"/>
+        <w:autoSpaceDN w:val="0"/>
+        <w:adjustRightInd w:val="0"/>
+        <w:ind w:left="2160"/>
+        <w:rPr>
+          <w:rFonts w:ascii="Monaco" w:hAnsi="Monaco" w:cs="Monaco"/>
+          <w:sz w:val="20"/>
+          <w:szCs w:val="20"/>
+        </w:rPr>
+      </w:pPr>
+      <w:r>
+        <w:rPr>
+          <w:rFonts w:ascii="Monaco" w:hAnsi="Monaco" w:cs="Monaco"/>
+          <w:color w:val="000000"/>
+          <w:sz w:val="20"/>
+          <w:szCs w:val="20"/>
+        </w:rPr>
+        <w:tab/>
+      </w:r>
+      <w:r>
+        <w:rPr>
+          <w:rFonts w:ascii="Monaco" w:hAnsi="Monaco" w:cs="Monaco"/>
+          <w:color w:val="000000"/>
+          <w:sz w:val="20"/>
+          <w:szCs w:val="20"/>
+        </w:rPr>
+        <w:tab/>
+        <w:t>last_val = val;</w:t>
+      </w:r>
+    </w:p>
+    <w:p>
+      <w:pPr>
+        <w:widowControl w:val="0"/>
+        <w:autoSpaceDE w:val="0"/>
+        <w:autoSpaceDN w:val="0"/>
+        <w:adjustRightInd w:val="0"/>
+        <w:ind w:left="2160"/>
+        <w:rPr>
+          <w:rFonts w:ascii="Monaco" w:hAnsi="Monaco" w:cs="Monaco"/>
+          <w:sz w:val="20"/>
+          <w:szCs w:val="20"/>
+        </w:rPr>
+      </w:pPr>
+      <w:r>
+        <w:rPr>
+          <w:rFonts w:ascii="Monaco" w:hAnsi="Monaco" w:cs="Monaco"/>
+          <w:color w:val="000000"/>
+          <w:sz w:val="20"/>
+          <w:szCs w:val="20"/>
+        </w:rPr>
+        <w:tab/>
+        <w:t>}</w:t>
+      </w:r>
+    </w:p>
+    <w:p>
+      <w:pPr>
+        <w:pStyle w:val="NoSpacing"/>
+        <w:spacing w:line="300" w:lineRule="auto"/>
+        <w:ind w:left="2160"/>
+        <w:rPr>
+          <w:rFonts w:ascii="Courier New" w:hAnsi="Courier New" w:cs="Courier New"/>
+          <w:sz w:val="22"/>
+          <w:szCs w:val="22"/>
+        </w:rPr>
+      </w:pPr>
+      <w:r>
+        <w:rPr>
+          <w:rFonts w:ascii="Monaco" w:hAnsi="Monaco" w:cs="Monaco"/>
+          <w:color w:val="000000"/>
+          <w:sz w:val="20"/>
+          <w:szCs w:val="20"/>
+        </w:rPr>
+        <w:t>}</w:t>
+      </w:r>
     </w:p>
     <w:p>
       <w:pPr>
@@ -248,6 +2215,161 @@
         </w:rPr>
         <w:t>:</w:t>
       </w:r>
+    </w:p>
+    <w:p>
+      <w:pPr>
+        <w:pStyle w:val="NoSpacing"/>
+        <w:spacing w:line="300" w:lineRule="auto"/>
+        <w:rPr>
+          <w:rFonts w:ascii="Courier New" w:hAnsi="Courier New" w:cs="Courier New"/>
+          <w:sz w:val="22"/>
+          <w:szCs w:val="22"/>
+        </w:rPr>
+      </w:pPr>
+    </w:p>
+    <w:p>
+      <w:pPr>
+        <w:pStyle w:val="NoSpacing"/>
+        <w:spacing w:line="300" w:lineRule="auto"/>
+        <w:ind w:left="1440"/>
+        <w:rPr>
+          <w:rFonts w:ascii="Courier New" w:hAnsi="Courier New" w:cs="Courier New"/>
+          <w:sz w:val="22"/>
+          <w:szCs w:val="22"/>
+        </w:rPr>
+      </w:pPr>
+      <w:r>
+        <w:rPr>
+          <w:rFonts w:ascii="Courier New" w:hAnsi="Courier New" w:cs="Courier New"/>
+          <w:noProof/>
+          <w:sz w:val="22"/>
+          <w:szCs w:val="22"/>
+        </w:rPr>
+        <w:drawing>
+          <wp:inline distT="0" distB="0" distL="0" distR="0" wp14:anchorId="26210F74" wp14:editId="4D09BF69">
+            <wp:extent cx="3886200" cy="3445213"/>
+            <wp:effectExtent l="0" t="0" r="0" b="9525"/>
+            <wp:docPr id="1" name="Picture 1"/>
+            <wp:cNvGraphicFramePr>
+              <a:graphicFrameLocks xmlns:a="http://schemas.openxmlformats.org/drawingml/2006/main" noChangeAspect="1"/>
+            </wp:cNvGraphicFramePr>
+            <a:graphic xmlns:a="http://schemas.openxmlformats.org/drawingml/2006/main">
+              <a:graphicData uri="http://schemas.openxmlformats.org/drawingml/2006/picture">
+                <pic:pic xmlns:pic="http://schemas.openxmlformats.org/drawingml/2006/picture">
+                  <pic:nvPicPr>
+                    <pic:cNvPr id="0" name="521.png"/>
+                    <pic:cNvPicPr preferRelativeResize="0"/>
+                  </pic:nvPicPr>
+                  <pic:blipFill>
+                    <a:blip r:embed="rId7">
+                      <a:extLst>
+                        <a:ext uri="{28A0092B-C50C-407E-A947-70E740481C1C}">
+                          <a14:useLocalDpi xmlns:a14="http://schemas.microsoft.com/office/drawing/2010/main" val="0"/>
+                        </a:ext>
+                      </a:extLst>
+                    </a:blip>
+                    <a:stretch>
+                      <a:fillRect/>
+                    </a:stretch>
+                  </pic:blipFill>
+                  <pic:spPr>
+                    <a:xfrm>
+                      <a:off x="0" y="0"/>
+                      <a:ext cx="3886200" cy="3445213"/>
+                    </a:xfrm>
+                    <a:prstGeom prst="rect">
+                      <a:avLst/>
+                    </a:prstGeom>
+                  </pic:spPr>
+                </pic:pic>
+              </a:graphicData>
+            </a:graphic>
+          </wp:inline>
+        </w:drawing>
+      </w:r>
+    </w:p>
+    <w:p>
+      <w:pPr>
+        <w:pStyle w:val="NoSpacing"/>
+        <w:spacing w:line="300" w:lineRule="auto"/>
+        <w:rPr>
+          <w:rFonts w:ascii="Courier New" w:hAnsi="Courier New" w:cs="Courier New"/>
+          <w:sz w:val="22"/>
+          <w:szCs w:val="22"/>
+        </w:rPr>
+      </w:pPr>
+    </w:p>
+    <w:p>
+      <w:pPr>
+        <w:pStyle w:val="NoSpacing"/>
+        <w:spacing w:line="300" w:lineRule="auto"/>
+        <w:ind w:left="1440"/>
+        <w:rPr>
+          <w:rFonts w:ascii="Courier New" w:hAnsi="Courier New" w:cs="Courier New"/>
+          <w:sz w:val="22"/>
+          <w:szCs w:val="22"/>
+        </w:rPr>
+      </w:pPr>
+      <w:r>
+        <w:rPr>
+          <w:rFonts w:ascii="Courier New" w:hAnsi="Courier New" w:cs="Courier New"/>
+          <w:noProof/>
+          <w:sz w:val="22"/>
+          <w:szCs w:val="22"/>
+        </w:rPr>
+        <w:drawing>
+          <wp:inline distT="0" distB="0" distL="0" distR="0" wp14:anchorId="6D0BB795" wp14:editId="6B2EDCA1">
+            <wp:extent cx="3886200" cy="3493213"/>
+            <wp:effectExtent l="0" t="0" r="0" b="12065"/>
+            <wp:docPr id="2" name="Picture 2"/>
+            <wp:cNvGraphicFramePr>
+              <a:graphicFrameLocks xmlns:a="http://schemas.openxmlformats.org/drawingml/2006/main" noChangeAspect="1"/>
+            </wp:cNvGraphicFramePr>
+            <a:graphic xmlns:a="http://schemas.openxmlformats.org/drawingml/2006/main">
+              <a:graphicData uri="http://schemas.openxmlformats.org/drawingml/2006/picture">
+                <pic:pic xmlns:pic="http://schemas.openxmlformats.org/drawingml/2006/picture">
+                  <pic:nvPicPr>
+                    <pic:cNvPr id="0" name="521-3.png"/>
+                    <pic:cNvPicPr/>
+                  </pic:nvPicPr>
+                  <pic:blipFill>
+                    <a:blip r:embed="rId8">
+                      <a:extLst>
+                        <a:ext uri="{28A0092B-C50C-407E-A947-70E740481C1C}">
+                          <a14:useLocalDpi xmlns:a14="http://schemas.microsoft.com/office/drawing/2010/main" val="0"/>
+                        </a:ext>
+                      </a:extLst>
+                    </a:blip>
+                    <a:stretch>
+                      <a:fillRect/>
+                    </a:stretch>
+                  </pic:blipFill>
+                  <pic:spPr>
+                    <a:xfrm>
+                      <a:off x="0" y="0"/>
+                      <a:ext cx="3886200" cy="3493213"/>
+                    </a:xfrm>
+                    <a:prstGeom prst="rect">
+                      <a:avLst/>
+                    </a:prstGeom>
+                  </pic:spPr>
+                </pic:pic>
+              </a:graphicData>
+            </a:graphic>
+          </wp:inline>
+        </w:drawing>
+      </w:r>
+    </w:p>
+    <w:p>
+      <w:pPr>
+        <w:pStyle w:val="NoSpacing"/>
+        <w:spacing w:line="300" w:lineRule="auto"/>
+        <w:rPr>
+          <w:rFonts w:ascii="Courier New" w:hAnsi="Courier New" w:cs="Courier New"/>
+          <w:sz w:val="22"/>
+          <w:szCs w:val="22"/>
+        </w:rPr>
+      </w:pPr>
       <w:r>
         <w:rPr>
           <w:rFonts w:ascii="Courier New" w:hAnsi="Courier New" w:cs="Courier New"/>
@@ -256,6 +2378,17 @@
         </w:rPr>
         <w:br/>
       </w:r>
+    </w:p>
+    <w:p>
+      <w:pPr>
+        <w:pStyle w:val="NoSpacing"/>
+        <w:spacing w:line="300" w:lineRule="auto"/>
+        <w:rPr>
+          <w:rFonts w:ascii="Courier New" w:hAnsi="Courier New" w:cs="Courier New"/>
+          <w:sz w:val="22"/>
+          <w:szCs w:val="22"/>
+        </w:rPr>
+      </w:pPr>
     </w:p>
     <w:p>
       <w:pPr>
@@ -309,6 +2442,62 @@
           <w:sz w:val="22"/>
           <w:szCs w:val="22"/>
         </w:rPr>
+        <w:t xml:space="preserve">Improving part B would provide </w:t>
+      </w:r>
+      <w:r>
+        <w:rPr>
+          <w:rFonts w:ascii="Courier New" w:hAnsi="Courier New" w:cs="Courier New"/>
+          <w:sz w:val="22"/>
+          <w:szCs w:val="22"/>
+        </w:rPr>
+        <w:t>a</w:t>
+      </w:r>
+      <w:r>
+        <w:rPr>
+          <w:rFonts w:ascii="Courier New" w:hAnsi="Courier New" w:cs="Courier New"/>
+          <w:sz w:val="22"/>
+          <w:szCs w:val="22"/>
+        </w:rPr>
+        <w:t xml:space="preserve"> speedup of 1.25, while improving part C would only provide a speedup of 1.2</w:t>
+      </w:r>
+      <w:r>
+        <w:rPr>
+          <w:rFonts w:ascii="Courier New" w:hAnsi="Courier New" w:cs="Courier New"/>
+          <w:sz w:val="22"/>
+          <w:szCs w:val="22"/>
+        </w:rPr>
+        <w:t>0</w:t>
+      </w:r>
+      <w:r>
+        <w:rPr>
+          <w:rFonts w:ascii="Courier New" w:hAnsi="Courier New" w:cs="Courier New"/>
+          <w:sz w:val="22"/>
+          <w:szCs w:val="22"/>
+        </w:rPr>
+        <w:t xml:space="preserve">. Thus, speeding up part B would be a better choice for maximizing performance. However, my going rate is $10,000 for this kind of speedup. </w:t>
+      </w:r>
+      <w:r>
+        <w:rPr>
+          <w:rFonts w:ascii="Courier New" w:hAnsi="Courier New" w:cs="Courier New"/>
+          <w:sz w:val="22"/>
+          <w:szCs w:val="22"/>
+        </w:rPr>
+        <w:sym w:font="Wingdings" w:char="F04A"/>
+      </w:r>
+      <w:r>
+        <w:rPr>
+          <w:rFonts w:ascii="Courier New" w:hAnsi="Courier New" w:cs="Courier New"/>
+          <w:sz w:val="22"/>
+          <w:szCs w:val="22"/>
+        </w:rPr>
+        <w:br/>
+      </w:r>
+      <w:r>
+        <w:rPr>
+          <w:rFonts w:ascii="Courier New" w:hAnsi="Courier New" w:cs="Courier New"/>
+          <w:sz w:val="22"/>
+          <w:szCs w:val="22"/>
+        </w:rPr>
         <w:br/>
       </w:r>
     </w:p>
@@ -364,52 +2553,1517 @@
           <w:sz w:val="22"/>
           <w:szCs w:val="22"/>
         </w:rPr>
-        <w:t>.</w:t>
-      </w:r>
-      <w:r>
-        <w:rPr>
-          <w:rFonts w:ascii="Courier New" w:hAnsi="Courier New" w:cs="Courier New"/>
-          <w:sz w:val="22"/>
-          <w:szCs w:val="22"/>
-        </w:rPr>
-        <w:t xml:space="preserve"> </w:t>
-      </w:r>
-      <w:r>
-        <w:rPr>
-          <w:rFonts w:ascii="Courier New" w:hAnsi="Courier New" w:cs="Courier New"/>
-          <w:sz w:val="22"/>
-          <w:szCs w:val="22"/>
-        </w:rPr>
-        <w:t xml:space="preserve">This is a version that uses four-way loop unrolling </w:t>
-      </w:r>
-      <w:r>
-        <w:rPr>
-          <w:rFonts w:ascii="Courier New" w:hAnsi="Courier New" w:cs="Courier New"/>
-          <w:sz w:val="22"/>
-          <w:szCs w:val="22"/>
-        </w:rPr>
-        <w:t xml:space="preserve">along </w:t>
-      </w:r>
-      <w:r>
-        <w:rPr>
-          <w:rFonts w:ascii="Courier New" w:hAnsi="Courier New" w:cs="Courier New"/>
-          <w:sz w:val="22"/>
-          <w:szCs w:val="22"/>
-        </w:rPr>
-        <w:t>with reassociation. Code that is new or modified has been highlighted in red:</w:t>
-      </w:r>
-    </w:p>
-    <w:p>
-      <w:pPr>
-        <w:pStyle w:val="NoSpacing"/>
-        <w:spacing w:line="300" w:lineRule="auto"/>
-        <w:rPr>
-          <w:rFonts w:ascii="Courier New" w:hAnsi="Courier New" w:cs="Courier New"/>
-          <w:sz w:val="22"/>
-          <w:szCs w:val="22"/>
-        </w:rPr>
-      </w:pPr>
-    </w:p>
+        <w:t>:</w:t>
+      </w:r>
+    </w:p>
+    <w:tbl>
+      <w:tblPr>
+        <w:tblStyle w:val="TableGrid"/>
+        <w:tblW w:w="0" w:type="auto"/>
+        <w:tblLook w:val="04A0" w:firstRow="1" w:lastRow="0" w:firstColumn="1" w:lastColumn="0" w:noHBand="0" w:noVBand="1"/>
+      </w:tblPr>
+      <w:tblGrid>
+        <w:gridCol w:w="1160"/>
+        <w:gridCol w:w="1160"/>
+        <w:gridCol w:w="1160"/>
+        <w:gridCol w:w="1160"/>
+        <w:gridCol w:w="1160"/>
+        <w:gridCol w:w="1160"/>
+        <w:gridCol w:w="1160"/>
+        <w:gridCol w:w="1160"/>
+        <w:gridCol w:w="1160"/>
+      </w:tblGrid>
+      <w:tr>
+        <w:trPr>
+          <w:trHeight w:hRule="exact" w:val="720"/>
+        </w:trPr>
+        <w:tc>
+          <w:tcPr>
+            <w:tcW w:w="1160" w:type="dxa"/>
+            <w:tcBorders>
+              <w:top w:val="nil"/>
+              <w:left w:val="nil"/>
+              <w:bottom w:val="single" w:sz="4" w:space="0" w:color="auto"/>
+              <w:right w:val="nil"/>
+            </w:tcBorders>
+            <w:vAlign w:val="bottom"/>
+          </w:tcPr>
+          <w:p>
+            <w:pPr>
+              <w:pStyle w:val="NoSpacing"/>
+              <w:spacing w:line="300" w:lineRule="auto"/>
+              <w:jc w:val="center"/>
+              <w:rPr>
+                <w:rFonts w:ascii="Courier New" w:hAnsi="Courier New" w:cs="Courier New"/>
+                <w:sz w:val="22"/>
+                <w:szCs w:val="22"/>
+              </w:rPr>
+            </w:pPr>
+            <w:r>
+              <w:rPr>
+                <w:rFonts w:ascii="Courier New" w:hAnsi="Courier New" w:cs="Courier New"/>
+                <w:sz w:val="22"/>
+                <w:szCs w:val="22"/>
+              </w:rPr>
+              <w:t>Cache</w:t>
+            </w:r>
+          </w:p>
+        </w:tc>
+        <w:tc>
+          <w:tcPr>
+            <w:tcW w:w="1160" w:type="dxa"/>
+            <w:tcBorders>
+              <w:top w:val="nil"/>
+              <w:left w:val="nil"/>
+              <w:bottom w:val="single" w:sz="4" w:space="0" w:color="auto"/>
+              <w:right w:val="nil"/>
+            </w:tcBorders>
+            <w:vAlign w:val="bottom"/>
+          </w:tcPr>
+          <w:p>
+            <w:pPr>
+              <w:pStyle w:val="NoSpacing"/>
+              <w:spacing w:line="300" w:lineRule="auto"/>
+              <w:jc w:val="center"/>
+              <w:rPr>
+                <w:rFonts w:ascii="Courier New" w:hAnsi="Courier New" w:cs="Courier New"/>
+                <w:sz w:val="22"/>
+                <w:szCs w:val="22"/>
+              </w:rPr>
+            </w:pPr>
+            <w:r>
+              <w:rPr>
+                <w:rFonts w:ascii="Courier New" w:hAnsi="Courier New" w:cs="Courier New"/>
+                <w:sz w:val="22"/>
+                <w:szCs w:val="22"/>
+              </w:rPr>
+              <w:t>m</w:t>
+            </w:r>
+          </w:p>
+        </w:tc>
+        <w:tc>
+          <w:tcPr>
+            <w:tcW w:w="1160" w:type="dxa"/>
+            <w:tcBorders>
+              <w:top w:val="nil"/>
+              <w:left w:val="nil"/>
+              <w:bottom w:val="single" w:sz="4" w:space="0" w:color="auto"/>
+              <w:right w:val="nil"/>
+            </w:tcBorders>
+            <w:vAlign w:val="bottom"/>
+          </w:tcPr>
+          <w:p>
+            <w:pPr>
+              <w:pStyle w:val="NoSpacing"/>
+              <w:spacing w:line="300" w:lineRule="auto"/>
+              <w:jc w:val="center"/>
+              <w:rPr>
+                <w:rFonts w:ascii="Courier New" w:hAnsi="Courier New" w:cs="Courier New"/>
+                <w:sz w:val="22"/>
+                <w:szCs w:val="22"/>
+              </w:rPr>
+            </w:pPr>
+            <w:r>
+              <w:rPr>
+                <w:rFonts w:ascii="Courier New" w:hAnsi="Courier New" w:cs="Courier New"/>
+                <w:sz w:val="22"/>
+                <w:szCs w:val="22"/>
+              </w:rPr>
+              <w:t>C</w:t>
+            </w:r>
+          </w:p>
+        </w:tc>
+        <w:tc>
+          <w:tcPr>
+            <w:tcW w:w="1160" w:type="dxa"/>
+            <w:tcBorders>
+              <w:top w:val="nil"/>
+              <w:left w:val="nil"/>
+              <w:bottom w:val="single" w:sz="4" w:space="0" w:color="auto"/>
+              <w:right w:val="nil"/>
+            </w:tcBorders>
+            <w:vAlign w:val="bottom"/>
+          </w:tcPr>
+          <w:p>
+            <w:pPr>
+              <w:pStyle w:val="NoSpacing"/>
+              <w:spacing w:line="300" w:lineRule="auto"/>
+              <w:jc w:val="center"/>
+              <w:rPr>
+                <w:rFonts w:ascii="Courier New" w:hAnsi="Courier New" w:cs="Courier New"/>
+                <w:sz w:val="22"/>
+                <w:szCs w:val="22"/>
+              </w:rPr>
+            </w:pPr>
+            <w:r>
+              <w:rPr>
+                <w:rFonts w:ascii="Courier New" w:hAnsi="Courier New" w:cs="Courier New"/>
+                <w:sz w:val="22"/>
+                <w:szCs w:val="22"/>
+              </w:rPr>
+              <w:t>B</w:t>
+            </w:r>
+          </w:p>
+        </w:tc>
+        <w:tc>
+          <w:tcPr>
+            <w:tcW w:w="1160" w:type="dxa"/>
+            <w:tcBorders>
+              <w:top w:val="nil"/>
+              <w:left w:val="nil"/>
+              <w:bottom w:val="single" w:sz="4" w:space="0" w:color="auto"/>
+              <w:right w:val="nil"/>
+            </w:tcBorders>
+            <w:vAlign w:val="bottom"/>
+          </w:tcPr>
+          <w:p>
+            <w:pPr>
+              <w:pStyle w:val="NoSpacing"/>
+              <w:spacing w:line="300" w:lineRule="auto"/>
+              <w:jc w:val="center"/>
+              <w:rPr>
+                <w:rFonts w:ascii="Courier New" w:hAnsi="Courier New" w:cs="Courier New"/>
+                <w:sz w:val="22"/>
+                <w:szCs w:val="22"/>
+              </w:rPr>
+            </w:pPr>
+            <w:r>
+              <w:rPr>
+                <w:rFonts w:ascii="Courier New" w:hAnsi="Courier New" w:cs="Courier New"/>
+                <w:sz w:val="22"/>
+                <w:szCs w:val="22"/>
+              </w:rPr>
+              <w:t>E</w:t>
+            </w:r>
+          </w:p>
+        </w:tc>
+        <w:tc>
+          <w:tcPr>
+            <w:tcW w:w="1160" w:type="dxa"/>
+            <w:tcBorders>
+              <w:top w:val="nil"/>
+              <w:left w:val="nil"/>
+              <w:bottom w:val="single" w:sz="4" w:space="0" w:color="auto"/>
+              <w:right w:val="nil"/>
+            </w:tcBorders>
+            <w:vAlign w:val="bottom"/>
+          </w:tcPr>
+          <w:p>
+            <w:pPr>
+              <w:pStyle w:val="NoSpacing"/>
+              <w:spacing w:line="300" w:lineRule="auto"/>
+              <w:jc w:val="center"/>
+              <w:rPr>
+                <w:rFonts w:ascii="Courier New" w:hAnsi="Courier New" w:cs="Courier New"/>
+                <w:sz w:val="22"/>
+                <w:szCs w:val="22"/>
+              </w:rPr>
+            </w:pPr>
+            <w:r>
+              <w:rPr>
+                <w:rFonts w:ascii="Courier New" w:hAnsi="Courier New" w:cs="Courier New"/>
+                <w:sz w:val="22"/>
+                <w:szCs w:val="22"/>
+              </w:rPr>
+              <w:t>S</w:t>
+            </w:r>
+          </w:p>
+        </w:tc>
+        <w:tc>
+          <w:tcPr>
+            <w:tcW w:w="1160" w:type="dxa"/>
+            <w:tcBorders>
+              <w:top w:val="nil"/>
+              <w:left w:val="nil"/>
+              <w:bottom w:val="single" w:sz="4" w:space="0" w:color="auto"/>
+              <w:right w:val="nil"/>
+            </w:tcBorders>
+            <w:vAlign w:val="bottom"/>
+          </w:tcPr>
+          <w:p>
+            <w:pPr>
+              <w:pStyle w:val="NoSpacing"/>
+              <w:spacing w:line="300" w:lineRule="auto"/>
+              <w:jc w:val="center"/>
+              <w:rPr>
+                <w:rFonts w:ascii="Courier New" w:hAnsi="Courier New" w:cs="Courier New"/>
+                <w:sz w:val="22"/>
+                <w:szCs w:val="22"/>
+              </w:rPr>
+            </w:pPr>
+            <w:r>
+              <w:rPr>
+                <w:rFonts w:ascii="Courier New" w:hAnsi="Courier New" w:cs="Courier New"/>
+                <w:sz w:val="22"/>
+                <w:szCs w:val="22"/>
+              </w:rPr>
+              <w:t>t</w:t>
+            </w:r>
+          </w:p>
+        </w:tc>
+        <w:tc>
+          <w:tcPr>
+            <w:tcW w:w="1160" w:type="dxa"/>
+            <w:tcBorders>
+              <w:top w:val="nil"/>
+              <w:left w:val="nil"/>
+              <w:bottom w:val="single" w:sz="4" w:space="0" w:color="auto"/>
+              <w:right w:val="nil"/>
+            </w:tcBorders>
+            <w:vAlign w:val="bottom"/>
+          </w:tcPr>
+          <w:p>
+            <w:pPr>
+              <w:pStyle w:val="NoSpacing"/>
+              <w:spacing w:line="300" w:lineRule="auto"/>
+              <w:jc w:val="center"/>
+              <w:rPr>
+                <w:rFonts w:ascii="Courier New" w:hAnsi="Courier New" w:cs="Courier New"/>
+                <w:sz w:val="22"/>
+                <w:szCs w:val="22"/>
+              </w:rPr>
+            </w:pPr>
+            <w:r>
+              <w:rPr>
+                <w:rFonts w:ascii="Courier New" w:hAnsi="Courier New" w:cs="Courier New"/>
+                <w:sz w:val="22"/>
+                <w:szCs w:val="22"/>
+              </w:rPr>
+              <w:t>s</w:t>
+            </w:r>
+          </w:p>
+        </w:tc>
+        <w:tc>
+          <w:tcPr>
+            <w:tcW w:w="1160" w:type="dxa"/>
+            <w:tcBorders>
+              <w:top w:val="nil"/>
+              <w:left w:val="nil"/>
+              <w:bottom w:val="single" w:sz="4" w:space="0" w:color="auto"/>
+              <w:right w:val="nil"/>
+            </w:tcBorders>
+            <w:vAlign w:val="bottom"/>
+          </w:tcPr>
+          <w:p>
+            <w:pPr>
+              <w:pStyle w:val="NoSpacing"/>
+              <w:spacing w:line="300" w:lineRule="auto"/>
+              <w:jc w:val="center"/>
+              <w:rPr>
+                <w:rFonts w:ascii="Courier New" w:hAnsi="Courier New" w:cs="Courier New"/>
+                <w:sz w:val="22"/>
+                <w:szCs w:val="22"/>
+              </w:rPr>
+            </w:pPr>
+            <w:r>
+              <w:rPr>
+                <w:rFonts w:ascii="Courier New" w:hAnsi="Courier New" w:cs="Courier New"/>
+                <w:sz w:val="22"/>
+                <w:szCs w:val="22"/>
+              </w:rPr>
+              <w:t>b</w:t>
+            </w:r>
+          </w:p>
+        </w:tc>
+      </w:tr>
+      <w:tr>
+        <w:trPr>
+          <w:trHeight w:hRule="exact" w:val="720"/>
+        </w:trPr>
+        <w:tc>
+          <w:tcPr>
+            <w:tcW w:w="1160" w:type="dxa"/>
+            <w:tcBorders>
+              <w:left w:val="nil"/>
+              <w:bottom w:val="nil"/>
+              <w:right w:val="nil"/>
+            </w:tcBorders>
+            <w:vAlign w:val="center"/>
+          </w:tcPr>
+          <w:p>
+            <w:pPr>
+              <w:pStyle w:val="NoSpacing"/>
+              <w:spacing w:line="300" w:lineRule="auto"/>
+              <w:jc w:val="center"/>
+              <w:rPr>
+                <w:rFonts w:ascii="Courier New" w:hAnsi="Courier New" w:cs="Courier New"/>
+                <w:sz w:val="22"/>
+                <w:szCs w:val="22"/>
+              </w:rPr>
+            </w:pPr>
+            <w:r>
+              <w:rPr>
+                <w:rFonts w:ascii="Courier New" w:hAnsi="Courier New" w:cs="Courier New"/>
+                <w:sz w:val="22"/>
+                <w:szCs w:val="22"/>
+              </w:rPr>
+              <w:t>1.</w:t>
+            </w:r>
+          </w:p>
+        </w:tc>
+        <w:tc>
+          <w:tcPr>
+            <w:tcW w:w="1160" w:type="dxa"/>
+            <w:tcBorders>
+              <w:left w:val="nil"/>
+              <w:bottom w:val="nil"/>
+              <w:right w:val="nil"/>
+            </w:tcBorders>
+            <w:vAlign w:val="center"/>
+          </w:tcPr>
+          <w:p>
+            <w:pPr>
+              <w:pStyle w:val="NoSpacing"/>
+              <w:spacing w:line="300" w:lineRule="auto"/>
+              <w:jc w:val="center"/>
+              <w:rPr>
+                <w:rFonts w:ascii="Courier New" w:hAnsi="Courier New" w:cs="Courier New"/>
+                <w:sz w:val="22"/>
+                <w:szCs w:val="22"/>
+              </w:rPr>
+            </w:pPr>
+            <w:r>
+              <w:rPr>
+                <w:rFonts w:ascii="Courier New" w:hAnsi="Courier New" w:cs="Courier New"/>
+                <w:sz w:val="22"/>
+                <w:szCs w:val="22"/>
+              </w:rPr>
+              <w:t>32</w:t>
+            </w:r>
+          </w:p>
+        </w:tc>
+        <w:tc>
+          <w:tcPr>
+            <w:tcW w:w="1160" w:type="dxa"/>
+            <w:tcBorders>
+              <w:left w:val="nil"/>
+              <w:bottom w:val="nil"/>
+              <w:right w:val="nil"/>
+            </w:tcBorders>
+            <w:vAlign w:val="center"/>
+          </w:tcPr>
+          <w:p>
+            <w:pPr>
+              <w:pStyle w:val="NoSpacing"/>
+              <w:spacing w:line="300" w:lineRule="auto"/>
+              <w:jc w:val="center"/>
+              <w:rPr>
+                <w:rFonts w:ascii="Courier New" w:hAnsi="Courier New" w:cs="Courier New"/>
+                <w:color w:val="548DD4" w:themeColor="text2" w:themeTint="99"/>
+                <w:sz w:val="22"/>
+                <w:szCs w:val="22"/>
+                <w:u w:val="single"/>
+              </w:rPr>
+            </w:pPr>
+            <w:r>
+              <w:rPr>
+                <w:rFonts w:ascii="Courier New" w:hAnsi="Courier New" w:cs="Courier New"/>
+                <w:color w:val="548DD4" w:themeColor="text2" w:themeTint="99"/>
+                <w:sz w:val="22"/>
+                <w:szCs w:val="22"/>
+                <w:u w:val="single"/>
+              </w:rPr>
+              <w:t>2048</w:t>
+            </w:r>
+          </w:p>
+        </w:tc>
+        <w:tc>
+          <w:tcPr>
+            <w:tcW w:w="1160" w:type="dxa"/>
+            <w:tcBorders>
+              <w:left w:val="nil"/>
+              <w:bottom w:val="nil"/>
+              <w:right w:val="nil"/>
+            </w:tcBorders>
+            <w:vAlign w:val="center"/>
+          </w:tcPr>
+          <w:p>
+            <w:pPr>
+              <w:pStyle w:val="NoSpacing"/>
+              <w:spacing w:line="300" w:lineRule="auto"/>
+              <w:jc w:val="center"/>
+              <w:rPr>
+                <w:rFonts w:ascii="Courier New" w:hAnsi="Courier New" w:cs="Courier New"/>
+                <w:sz w:val="22"/>
+                <w:szCs w:val="22"/>
+              </w:rPr>
+            </w:pPr>
+            <w:r>
+              <w:rPr>
+                <w:rFonts w:ascii="Courier New" w:hAnsi="Courier New" w:cs="Courier New"/>
+                <w:sz w:val="22"/>
+                <w:szCs w:val="22"/>
+              </w:rPr>
+              <w:t>8</w:t>
+            </w:r>
+          </w:p>
+        </w:tc>
+        <w:tc>
+          <w:tcPr>
+            <w:tcW w:w="1160" w:type="dxa"/>
+            <w:tcBorders>
+              <w:left w:val="nil"/>
+              <w:bottom w:val="nil"/>
+              <w:right w:val="nil"/>
+            </w:tcBorders>
+            <w:vAlign w:val="center"/>
+          </w:tcPr>
+          <w:p>
+            <w:pPr>
+              <w:pStyle w:val="NoSpacing"/>
+              <w:spacing w:line="300" w:lineRule="auto"/>
+              <w:jc w:val="center"/>
+              <w:rPr>
+                <w:rFonts w:ascii="Courier New" w:hAnsi="Courier New" w:cs="Courier New"/>
+                <w:sz w:val="22"/>
+                <w:szCs w:val="22"/>
+              </w:rPr>
+            </w:pPr>
+            <w:r>
+              <w:rPr>
+                <w:rFonts w:ascii="Courier New" w:hAnsi="Courier New" w:cs="Courier New"/>
+                <w:sz w:val="22"/>
+                <w:szCs w:val="22"/>
+              </w:rPr>
+              <w:t>1</w:t>
+            </w:r>
+          </w:p>
+        </w:tc>
+        <w:tc>
+          <w:tcPr>
+            <w:tcW w:w="1160" w:type="dxa"/>
+            <w:tcBorders>
+              <w:left w:val="nil"/>
+              <w:bottom w:val="nil"/>
+              <w:right w:val="nil"/>
+            </w:tcBorders>
+            <w:vAlign w:val="center"/>
+          </w:tcPr>
+          <w:p>
+            <w:pPr>
+              <w:pStyle w:val="NoSpacing"/>
+              <w:spacing w:line="300" w:lineRule="auto"/>
+              <w:jc w:val="center"/>
+              <w:rPr>
+                <w:rFonts w:ascii="Courier New" w:hAnsi="Courier New" w:cs="Courier New"/>
+                <w:color w:val="548DD4" w:themeColor="text2" w:themeTint="99"/>
+                <w:sz w:val="22"/>
+                <w:szCs w:val="22"/>
+                <w:u w:val="single"/>
+              </w:rPr>
+            </w:pPr>
+            <w:r>
+              <w:rPr>
+                <w:rFonts w:ascii="Courier New" w:hAnsi="Courier New" w:cs="Courier New"/>
+                <w:color w:val="548DD4" w:themeColor="text2" w:themeTint="99"/>
+                <w:sz w:val="22"/>
+                <w:szCs w:val="22"/>
+                <w:u w:val="single"/>
+              </w:rPr>
+              <w:t>256</w:t>
+            </w:r>
+          </w:p>
+        </w:tc>
+        <w:tc>
+          <w:tcPr>
+            <w:tcW w:w="1160" w:type="dxa"/>
+            <w:tcBorders>
+              <w:left w:val="nil"/>
+              <w:bottom w:val="nil"/>
+              <w:right w:val="nil"/>
+            </w:tcBorders>
+            <w:vAlign w:val="center"/>
+          </w:tcPr>
+          <w:p>
+            <w:pPr>
+              <w:pStyle w:val="NoSpacing"/>
+              <w:spacing w:line="300" w:lineRule="auto"/>
+              <w:jc w:val="center"/>
+              <w:rPr>
+                <w:rFonts w:ascii="Courier New" w:hAnsi="Courier New" w:cs="Courier New"/>
+                <w:sz w:val="22"/>
+                <w:szCs w:val="22"/>
+              </w:rPr>
+            </w:pPr>
+            <w:r>
+              <w:rPr>
+                <w:rFonts w:ascii="Courier New" w:hAnsi="Courier New" w:cs="Courier New"/>
+                <w:sz w:val="22"/>
+                <w:szCs w:val="22"/>
+              </w:rPr>
+              <w:t>21</w:t>
+            </w:r>
+          </w:p>
+        </w:tc>
+        <w:tc>
+          <w:tcPr>
+            <w:tcW w:w="1160" w:type="dxa"/>
+            <w:tcBorders>
+              <w:left w:val="nil"/>
+              <w:bottom w:val="nil"/>
+              <w:right w:val="nil"/>
+            </w:tcBorders>
+            <w:vAlign w:val="center"/>
+          </w:tcPr>
+          <w:p>
+            <w:pPr>
+              <w:pStyle w:val="NoSpacing"/>
+              <w:spacing w:line="300" w:lineRule="auto"/>
+              <w:jc w:val="center"/>
+              <w:rPr>
+                <w:rFonts w:ascii="Courier New" w:hAnsi="Courier New" w:cs="Courier New"/>
+                <w:sz w:val="22"/>
+                <w:szCs w:val="22"/>
+              </w:rPr>
+            </w:pPr>
+            <w:r>
+              <w:rPr>
+                <w:rFonts w:ascii="Courier New" w:hAnsi="Courier New" w:cs="Courier New"/>
+                <w:sz w:val="22"/>
+                <w:szCs w:val="22"/>
+              </w:rPr>
+              <w:t>8</w:t>
+            </w:r>
+          </w:p>
+        </w:tc>
+        <w:tc>
+          <w:tcPr>
+            <w:tcW w:w="1160" w:type="dxa"/>
+            <w:tcBorders>
+              <w:left w:val="nil"/>
+              <w:bottom w:val="nil"/>
+              <w:right w:val="nil"/>
+            </w:tcBorders>
+            <w:vAlign w:val="center"/>
+          </w:tcPr>
+          <w:p>
+            <w:pPr>
+              <w:pStyle w:val="NoSpacing"/>
+              <w:spacing w:line="300" w:lineRule="auto"/>
+              <w:jc w:val="center"/>
+              <w:rPr>
+                <w:rFonts w:ascii="Courier New" w:hAnsi="Courier New" w:cs="Courier New"/>
+                <w:sz w:val="22"/>
+                <w:szCs w:val="22"/>
+              </w:rPr>
+            </w:pPr>
+            <w:r>
+              <w:rPr>
+                <w:rFonts w:ascii="Courier New" w:hAnsi="Courier New" w:cs="Courier New"/>
+                <w:sz w:val="22"/>
+                <w:szCs w:val="22"/>
+              </w:rPr>
+              <w:t>3</w:t>
+            </w:r>
+          </w:p>
+        </w:tc>
+      </w:tr>
+      <w:tr>
+        <w:trPr>
+          <w:trHeight w:hRule="exact" w:val="720"/>
+        </w:trPr>
+        <w:tc>
+          <w:tcPr>
+            <w:tcW w:w="1160" w:type="dxa"/>
+            <w:tcBorders>
+              <w:top w:val="nil"/>
+              <w:left w:val="nil"/>
+              <w:bottom w:val="nil"/>
+              <w:right w:val="nil"/>
+            </w:tcBorders>
+            <w:vAlign w:val="center"/>
+          </w:tcPr>
+          <w:p>
+            <w:pPr>
+              <w:pStyle w:val="NoSpacing"/>
+              <w:spacing w:line="300" w:lineRule="auto"/>
+              <w:jc w:val="center"/>
+              <w:rPr>
+                <w:rFonts w:ascii="Courier New" w:hAnsi="Courier New" w:cs="Courier New"/>
+                <w:sz w:val="22"/>
+                <w:szCs w:val="22"/>
+              </w:rPr>
+            </w:pPr>
+            <w:r>
+              <w:rPr>
+                <w:rFonts w:ascii="Courier New" w:hAnsi="Courier New" w:cs="Courier New"/>
+                <w:sz w:val="22"/>
+                <w:szCs w:val="22"/>
+              </w:rPr>
+              <w:t>2.</w:t>
+            </w:r>
+          </w:p>
+        </w:tc>
+        <w:tc>
+          <w:tcPr>
+            <w:tcW w:w="1160" w:type="dxa"/>
+            <w:tcBorders>
+              <w:top w:val="nil"/>
+              <w:left w:val="nil"/>
+              <w:bottom w:val="nil"/>
+              <w:right w:val="nil"/>
+            </w:tcBorders>
+            <w:vAlign w:val="center"/>
+          </w:tcPr>
+          <w:p>
+            <w:pPr>
+              <w:pStyle w:val="NoSpacing"/>
+              <w:spacing w:line="300" w:lineRule="auto"/>
+              <w:jc w:val="center"/>
+              <w:rPr>
+                <w:rFonts w:ascii="Courier New" w:hAnsi="Courier New" w:cs="Courier New"/>
+                <w:sz w:val="22"/>
+                <w:szCs w:val="22"/>
+              </w:rPr>
+            </w:pPr>
+            <w:r>
+              <w:rPr>
+                <w:rFonts w:ascii="Courier New" w:hAnsi="Courier New" w:cs="Courier New"/>
+                <w:sz w:val="22"/>
+                <w:szCs w:val="22"/>
+              </w:rPr>
+              <w:t>32</w:t>
+            </w:r>
+          </w:p>
+        </w:tc>
+        <w:tc>
+          <w:tcPr>
+            <w:tcW w:w="1160" w:type="dxa"/>
+            <w:tcBorders>
+              <w:top w:val="nil"/>
+              <w:left w:val="nil"/>
+              <w:bottom w:val="nil"/>
+              <w:right w:val="nil"/>
+            </w:tcBorders>
+            <w:vAlign w:val="center"/>
+          </w:tcPr>
+          <w:p>
+            <w:pPr>
+              <w:pStyle w:val="NoSpacing"/>
+              <w:spacing w:line="300" w:lineRule="auto"/>
+              <w:jc w:val="center"/>
+              <w:rPr>
+                <w:rFonts w:ascii="Courier New" w:hAnsi="Courier New" w:cs="Courier New"/>
+                <w:sz w:val="22"/>
+                <w:szCs w:val="22"/>
+              </w:rPr>
+            </w:pPr>
+            <w:r>
+              <w:rPr>
+                <w:rFonts w:ascii="Courier New" w:hAnsi="Courier New" w:cs="Courier New"/>
+                <w:sz w:val="22"/>
+                <w:szCs w:val="22"/>
+              </w:rPr>
+              <w:t>2048</w:t>
+            </w:r>
+          </w:p>
+        </w:tc>
+        <w:tc>
+          <w:tcPr>
+            <w:tcW w:w="1160" w:type="dxa"/>
+            <w:tcBorders>
+              <w:top w:val="nil"/>
+              <w:left w:val="nil"/>
+              <w:bottom w:val="nil"/>
+              <w:right w:val="nil"/>
+            </w:tcBorders>
+            <w:vAlign w:val="center"/>
+          </w:tcPr>
+          <w:p>
+            <w:pPr>
+              <w:pStyle w:val="NoSpacing"/>
+              <w:spacing w:line="300" w:lineRule="auto"/>
+              <w:jc w:val="center"/>
+              <w:rPr>
+                <w:rFonts w:ascii="Courier New" w:hAnsi="Courier New" w:cs="Courier New"/>
+                <w:color w:val="548DD4" w:themeColor="text2" w:themeTint="99"/>
+                <w:sz w:val="22"/>
+                <w:szCs w:val="22"/>
+                <w:u w:val="single"/>
+              </w:rPr>
+            </w:pPr>
+            <w:r>
+              <w:rPr>
+                <w:rFonts w:ascii="Courier New" w:hAnsi="Courier New" w:cs="Courier New"/>
+                <w:color w:val="548DD4" w:themeColor="text2" w:themeTint="99"/>
+                <w:sz w:val="22"/>
+                <w:szCs w:val="22"/>
+                <w:u w:val="single"/>
+              </w:rPr>
+              <w:t>4</w:t>
+            </w:r>
+          </w:p>
+        </w:tc>
+        <w:tc>
+          <w:tcPr>
+            <w:tcW w:w="1160" w:type="dxa"/>
+            <w:tcBorders>
+              <w:top w:val="nil"/>
+              <w:left w:val="nil"/>
+              <w:bottom w:val="nil"/>
+              <w:right w:val="nil"/>
+            </w:tcBorders>
+            <w:vAlign w:val="center"/>
+          </w:tcPr>
+          <w:p>
+            <w:pPr>
+              <w:pStyle w:val="NoSpacing"/>
+              <w:spacing w:line="300" w:lineRule="auto"/>
+              <w:jc w:val="center"/>
+              <w:rPr>
+                <w:rFonts w:ascii="Courier New" w:hAnsi="Courier New" w:cs="Courier New"/>
+                <w:color w:val="548DD4" w:themeColor="text2" w:themeTint="99"/>
+                <w:sz w:val="22"/>
+                <w:szCs w:val="22"/>
+                <w:u w:val="single"/>
+              </w:rPr>
+            </w:pPr>
+            <w:r>
+              <w:rPr>
+                <w:rFonts w:ascii="Courier New" w:hAnsi="Courier New" w:cs="Courier New"/>
+                <w:color w:val="548DD4" w:themeColor="text2" w:themeTint="99"/>
+                <w:sz w:val="22"/>
+                <w:szCs w:val="22"/>
+                <w:u w:val="single"/>
+              </w:rPr>
+              <w:t>4</w:t>
+            </w:r>
+          </w:p>
+        </w:tc>
+        <w:tc>
+          <w:tcPr>
+            <w:tcW w:w="1160" w:type="dxa"/>
+            <w:tcBorders>
+              <w:top w:val="nil"/>
+              <w:left w:val="nil"/>
+              <w:bottom w:val="nil"/>
+              <w:right w:val="nil"/>
+            </w:tcBorders>
+            <w:vAlign w:val="center"/>
+          </w:tcPr>
+          <w:p>
+            <w:pPr>
+              <w:pStyle w:val="NoSpacing"/>
+              <w:spacing w:line="300" w:lineRule="auto"/>
+              <w:jc w:val="center"/>
+              <w:rPr>
+                <w:rFonts w:ascii="Courier New" w:hAnsi="Courier New" w:cs="Courier New"/>
+                <w:sz w:val="22"/>
+                <w:szCs w:val="22"/>
+              </w:rPr>
+            </w:pPr>
+            <w:r>
+              <w:rPr>
+                <w:rFonts w:ascii="Courier New" w:hAnsi="Courier New" w:cs="Courier New"/>
+                <w:sz w:val="22"/>
+                <w:szCs w:val="22"/>
+              </w:rPr>
+              <w:t>128</w:t>
+            </w:r>
+          </w:p>
+        </w:tc>
+        <w:tc>
+          <w:tcPr>
+            <w:tcW w:w="1160" w:type="dxa"/>
+            <w:tcBorders>
+              <w:top w:val="nil"/>
+              <w:left w:val="nil"/>
+              <w:bottom w:val="nil"/>
+              <w:right w:val="nil"/>
+            </w:tcBorders>
+            <w:vAlign w:val="center"/>
+          </w:tcPr>
+          <w:p>
+            <w:pPr>
+              <w:pStyle w:val="NoSpacing"/>
+              <w:spacing w:line="300" w:lineRule="auto"/>
+              <w:jc w:val="center"/>
+              <w:rPr>
+                <w:rFonts w:ascii="Courier New" w:hAnsi="Courier New" w:cs="Courier New"/>
+                <w:sz w:val="22"/>
+                <w:szCs w:val="22"/>
+              </w:rPr>
+            </w:pPr>
+            <w:r>
+              <w:rPr>
+                <w:rFonts w:ascii="Courier New" w:hAnsi="Courier New" w:cs="Courier New"/>
+                <w:sz w:val="22"/>
+                <w:szCs w:val="22"/>
+              </w:rPr>
+              <w:t>23</w:t>
+            </w:r>
+          </w:p>
+        </w:tc>
+        <w:tc>
+          <w:tcPr>
+            <w:tcW w:w="1160" w:type="dxa"/>
+            <w:tcBorders>
+              <w:top w:val="nil"/>
+              <w:left w:val="nil"/>
+              <w:bottom w:val="nil"/>
+              <w:right w:val="nil"/>
+            </w:tcBorders>
+            <w:vAlign w:val="center"/>
+          </w:tcPr>
+          <w:p>
+            <w:pPr>
+              <w:pStyle w:val="NoSpacing"/>
+              <w:spacing w:line="300" w:lineRule="auto"/>
+              <w:jc w:val="center"/>
+              <w:rPr>
+                <w:rFonts w:ascii="Courier New" w:hAnsi="Courier New" w:cs="Courier New"/>
+                <w:sz w:val="22"/>
+                <w:szCs w:val="22"/>
+              </w:rPr>
+            </w:pPr>
+            <w:r>
+              <w:rPr>
+                <w:rFonts w:ascii="Courier New" w:hAnsi="Courier New" w:cs="Courier New"/>
+                <w:sz w:val="22"/>
+                <w:szCs w:val="22"/>
+              </w:rPr>
+              <w:t>7</w:t>
+            </w:r>
+          </w:p>
+        </w:tc>
+        <w:tc>
+          <w:tcPr>
+            <w:tcW w:w="1160" w:type="dxa"/>
+            <w:tcBorders>
+              <w:top w:val="nil"/>
+              <w:left w:val="nil"/>
+              <w:bottom w:val="nil"/>
+              <w:right w:val="nil"/>
+            </w:tcBorders>
+            <w:vAlign w:val="center"/>
+          </w:tcPr>
+          <w:p>
+            <w:pPr>
+              <w:pStyle w:val="NoSpacing"/>
+              <w:spacing w:line="300" w:lineRule="auto"/>
+              <w:jc w:val="center"/>
+              <w:rPr>
+                <w:rFonts w:ascii="Courier New" w:hAnsi="Courier New" w:cs="Courier New"/>
+                <w:sz w:val="22"/>
+                <w:szCs w:val="22"/>
+              </w:rPr>
+            </w:pPr>
+            <w:r>
+              <w:rPr>
+                <w:rFonts w:ascii="Courier New" w:hAnsi="Courier New" w:cs="Courier New"/>
+                <w:sz w:val="22"/>
+                <w:szCs w:val="22"/>
+              </w:rPr>
+              <w:t>2</w:t>
+            </w:r>
+          </w:p>
+        </w:tc>
+      </w:tr>
+      <w:tr>
+        <w:trPr>
+          <w:trHeight w:hRule="exact" w:val="720"/>
+        </w:trPr>
+        <w:tc>
+          <w:tcPr>
+            <w:tcW w:w="1160" w:type="dxa"/>
+            <w:tcBorders>
+              <w:top w:val="nil"/>
+              <w:left w:val="nil"/>
+              <w:bottom w:val="nil"/>
+              <w:right w:val="nil"/>
+            </w:tcBorders>
+            <w:vAlign w:val="center"/>
+          </w:tcPr>
+          <w:p>
+            <w:pPr>
+              <w:pStyle w:val="NoSpacing"/>
+              <w:spacing w:line="300" w:lineRule="auto"/>
+              <w:jc w:val="center"/>
+              <w:rPr>
+                <w:rFonts w:ascii="Courier New" w:hAnsi="Courier New" w:cs="Courier New"/>
+                <w:sz w:val="22"/>
+                <w:szCs w:val="22"/>
+              </w:rPr>
+            </w:pPr>
+            <w:bookmarkStart w:id="0" w:name="_GoBack"/>
+            <w:r>
+              <w:rPr>
+                <w:rFonts w:ascii="Courier New" w:hAnsi="Courier New" w:cs="Courier New"/>
+                <w:sz w:val="22"/>
+                <w:szCs w:val="22"/>
+              </w:rPr>
+              <w:t>3.</w:t>
+            </w:r>
+          </w:p>
+        </w:tc>
+        <w:tc>
+          <w:tcPr>
+            <w:tcW w:w="1160" w:type="dxa"/>
+            <w:tcBorders>
+              <w:top w:val="nil"/>
+              <w:left w:val="nil"/>
+              <w:bottom w:val="nil"/>
+              <w:right w:val="nil"/>
+            </w:tcBorders>
+            <w:vAlign w:val="center"/>
+          </w:tcPr>
+          <w:p>
+            <w:pPr>
+              <w:pStyle w:val="NoSpacing"/>
+              <w:spacing w:line="300" w:lineRule="auto"/>
+              <w:jc w:val="center"/>
+              <w:rPr>
+                <w:rFonts w:ascii="Courier New" w:hAnsi="Courier New" w:cs="Courier New"/>
+                <w:sz w:val="22"/>
+                <w:szCs w:val="22"/>
+              </w:rPr>
+            </w:pPr>
+            <w:r>
+              <w:rPr>
+                <w:rFonts w:ascii="Courier New" w:hAnsi="Courier New" w:cs="Courier New"/>
+                <w:sz w:val="22"/>
+                <w:szCs w:val="22"/>
+              </w:rPr>
+              <w:t>32</w:t>
+            </w:r>
+          </w:p>
+        </w:tc>
+        <w:tc>
+          <w:tcPr>
+            <w:tcW w:w="1160" w:type="dxa"/>
+            <w:tcBorders>
+              <w:top w:val="nil"/>
+              <w:left w:val="nil"/>
+              <w:bottom w:val="nil"/>
+              <w:right w:val="nil"/>
+            </w:tcBorders>
+            <w:vAlign w:val="center"/>
+          </w:tcPr>
+          <w:p>
+            <w:pPr>
+              <w:pStyle w:val="NoSpacing"/>
+              <w:spacing w:line="300" w:lineRule="auto"/>
+              <w:jc w:val="center"/>
+              <w:rPr>
+                <w:rFonts w:ascii="Courier New" w:hAnsi="Courier New" w:cs="Courier New"/>
+                <w:sz w:val="22"/>
+                <w:szCs w:val="22"/>
+              </w:rPr>
+            </w:pPr>
+            <w:r>
+              <w:rPr>
+                <w:rFonts w:ascii="Courier New" w:hAnsi="Courier New" w:cs="Courier New"/>
+                <w:sz w:val="22"/>
+                <w:szCs w:val="22"/>
+              </w:rPr>
+              <w:t>1024</w:t>
+            </w:r>
+          </w:p>
+        </w:tc>
+        <w:tc>
+          <w:tcPr>
+            <w:tcW w:w="1160" w:type="dxa"/>
+            <w:tcBorders>
+              <w:top w:val="nil"/>
+              <w:left w:val="nil"/>
+              <w:bottom w:val="nil"/>
+              <w:right w:val="nil"/>
+            </w:tcBorders>
+            <w:vAlign w:val="center"/>
+          </w:tcPr>
+          <w:p>
+            <w:pPr>
+              <w:pStyle w:val="NoSpacing"/>
+              <w:spacing w:line="300" w:lineRule="auto"/>
+              <w:jc w:val="center"/>
+              <w:rPr>
+                <w:rFonts w:ascii="Courier New" w:hAnsi="Courier New" w:cs="Courier New"/>
+                <w:sz w:val="22"/>
+                <w:szCs w:val="22"/>
+              </w:rPr>
+            </w:pPr>
+            <w:r>
+              <w:rPr>
+                <w:rFonts w:ascii="Courier New" w:hAnsi="Courier New" w:cs="Courier New"/>
+                <w:sz w:val="22"/>
+                <w:szCs w:val="22"/>
+              </w:rPr>
+              <w:t>2</w:t>
+            </w:r>
+          </w:p>
+        </w:tc>
+        <w:tc>
+          <w:tcPr>
+            <w:tcW w:w="1160" w:type="dxa"/>
+            <w:tcBorders>
+              <w:top w:val="nil"/>
+              <w:left w:val="nil"/>
+              <w:bottom w:val="nil"/>
+              <w:right w:val="nil"/>
+            </w:tcBorders>
+            <w:vAlign w:val="center"/>
+          </w:tcPr>
+          <w:p>
+            <w:pPr>
+              <w:pStyle w:val="NoSpacing"/>
+              <w:spacing w:line="300" w:lineRule="auto"/>
+              <w:jc w:val="center"/>
+              <w:rPr>
+                <w:rFonts w:ascii="Courier New" w:hAnsi="Courier New" w:cs="Courier New"/>
+                <w:sz w:val="22"/>
+                <w:szCs w:val="22"/>
+              </w:rPr>
+            </w:pPr>
+            <w:r>
+              <w:rPr>
+                <w:rFonts w:ascii="Courier New" w:hAnsi="Courier New" w:cs="Courier New"/>
+                <w:sz w:val="22"/>
+                <w:szCs w:val="22"/>
+              </w:rPr>
+              <w:t>8</w:t>
+            </w:r>
+          </w:p>
+        </w:tc>
+        <w:tc>
+          <w:tcPr>
+            <w:tcW w:w="1160" w:type="dxa"/>
+            <w:tcBorders>
+              <w:top w:val="nil"/>
+              <w:left w:val="nil"/>
+              <w:bottom w:val="nil"/>
+              <w:right w:val="nil"/>
+            </w:tcBorders>
+            <w:vAlign w:val="center"/>
+          </w:tcPr>
+          <w:p>
+            <w:pPr>
+              <w:pStyle w:val="NoSpacing"/>
+              <w:spacing w:line="300" w:lineRule="auto"/>
+              <w:jc w:val="center"/>
+              <w:rPr>
+                <w:rFonts w:ascii="Courier New" w:hAnsi="Courier New" w:cs="Courier New"/>
+                <w:sz w:val="22"/>
+                <w:szCs w:val="22"/>
+              </w:rPr>
+            </w:pPr>
+            <w:r>
+              <w:rPr>
+                <w:rFonts w:ascii="Courier New" w:hAnsi="Courier New" w:cs="Courier New"/>
+                <w:sz w:val="22"/>
+                <w:szCs w:val="22"/>
+              </w:rPr>
+              <w:t>64</w:t>
+            </w:r>
+          </w:p>
+        </w:tc>
+        <w:tc>
+          <w:tcPr>
+            <w:tcW w:w="1160" w:type="dxa"/>
+            <w:tcBorders>
+              <w:top w:val="nil"/>
+              <w:left w:val="nil"/>
+              <w:bottom w:val="nil"/>
+              <w:right w:val="nil"/>
+            </w:tcBorders>
+            <w:vAlign w:val="center"/>
+          </w:tcPr>
+          <w:p>
+            <w:pPr>
+              <w:pStyle w:val="NoSpacing"/>
+              <w:spacing w:line="300" w:lineRule="auto"/>
+              <w:jc w:val="center"/>
+              <w:rPr>
+                <w:rFonts w:ascii="Courier New" w:hAnsi="Courier New" w:cs="Courier New"/>
+                <w:color w:val="548DD4" w:themeColor="text2" w:themeTint="99"/>
+                <w:sz w:val="22"/>
+                <w:szCs w:val="22"/>
+                <w:u w:val="single"/>
+              </w:rPr>
+            </w:pPr>
+            <w:r>
+              <w:rPr>
+                <w:rFonts w:ascii="Courier New" w:hAnsi="Courier New" w:cs="Courier New"/>
+                <w:color w:val="548DD4" w:themeColor="text2" w:themeTint="99"/>
+                <w:sz w:val="22"/>
+                <w:szCs w:val="22"/>
+                <w:u w:val="single"/>
+              </w:rPr>
+              <w:t>25</w:t>
+            </w:r>
+          </w:p>
+        </w:tc>
+        <w:tc>
+          <w:tcPr>
+            <w:tcW w:w="1160" w:type="dxa"/>
+            <w:tcBorders>
+              <w:top w:val="nil"/>
+              <w:left w:val="nil"/>
+              <w:bottom w:val="nil"/>
+              <w:right w:val="nil"/>
+            </w:tcBorders>
+            <w:vAlign w:val="center"/>
+          </w:tcPr>
+          <w:p>
+            <w:pPr>
+              <w:pStyle w:val="NoSpacing"/>
+              <w:spacing w:line="300" w:lineRule="auto"/>
+              <w:jc w:val="center"/>
+              <w:rPr>
+                <w:rFonts w:ascii="Courier New" w:hAnsi="Courier New" w:cs="Courier New"/>
+                <w:color w:val="548DD4" w:themeColor="text2" w:themeTint="99"/>
+                <w:sz w:val="22"/>
+                <w:szCs w:val="22"/>
+                <w:u w:val="single"/>
+              </w:rPr>
+            </w:pPr>
+            <w:r>
+              <w:rPr>
+                <w:rFonts w:ascii="Courier New" w:hAnsi="Courier New" w:cs="Courier New"/>
+                <w:color w:val="548DD4" w:themeColor="text2" w:themeTint="99"/>
+                <w:sz w:val="22"/>
+                <w:szCs w:val="22"/>
+                <w:u w:val="single"/>
+              </w:rPr>
+              <w:t>6</w:t>
+            </w:r>
+          </w:p>
+        </w:tc>
+        <w:tc>
+          <w:tcPr>
+            <w:tcW w:w="1160" w:type="dxa"/>
+            <w:tcBorders>
+              <w:top w:val="nil"/>
+              <w:left w:val="nil"/>
+              <w:bottom w:val="nil"/>
+              <w:right w:val="nil"/>
+            </w:tcBorders>
+            <w:vAlign w:val="center"/>
+          </w:tcPr>
+          <w:p>
+            <w:pPr>
+              <w:pStyle w:val="NoSpacing"/>
+              <w:spacing w:line="300" w:lineRule="auto"/>
+              <w:jc w:val="center"/>
+              <w:rPr>
+                <w:rFonts w:ascii="Courier New" w:hAnsi="Courier New" w:cs="Courier New"/>
+                <w:sz w:val="22"/>
+                <w:szCs w:val="22"/>
+              </w:rPr>
+            </w:pPr>
+            <w:r>
+              <w:rPr>
+                <w:rFonts w:ascii="Courier New" w:hAnsi="Courier New" w:cs="Courier New"/>
+                <w:sz w:val="22"/>
+                <w:szCs w:val="22"/>
+              </w:rPr>
+              <w:t>1</w:t>
+            </w:r>
+          </w:p>
+        </w:tc>
+      </w:tr>
+      <w:bookmarkEnd w:id="0"/>
+      <w:tr>
+        <w:trPr>
+          <w:trHeight w:hRule="exact" w:val="720"/>
+        </w:trPr>
+        <w:tc>
+          <w:tcPr>
+            <w:tcW w:w="1160" w:type="dxa"/>
+            <w:tcBorders>
+              <w:top w:val="nil"/>
+              <w:left w:val="nil"/>
+              <w:bottom w:val="nil"/>
+              <w:right w:val="nil"/>
+            </w:tcBorders>
+            <w:vAlign w:val="center"/>
+          </w:tcPr>
+          <w:p>
+            <w:pPr>
+              <w:pStyle w:val="NoSpacing"/>
+              <w:spacing w:line="300" w:lineRule="auto"/>
+              <w:jc w:val="center"/>
+              <w:rPr>
+                <w:rFonts w:ascii="Courier New" w:hAnsi="Courier New" w:cs="Courier New"/>
+                <w:sz w:val="22"/>
+                <w:szCs w:val="22"/>
+              </w:rPr>
+            </w:pPr>
+            <w:r>
+              <w:rPr>
+                <w:rFonts w:ascii="Courier New" w:hAnsi="Courier New" w:cs="Courier New"/>
+                <w:sz w:val="22"/>
+                <w:szCs w:val="22"/>
+              </w:rPr>
+              <w:t>4.</w:t>
+            </w:r>
+          </w:p>
+        </w:tc>
+        <w:tc>
+          <w:tcPr>
+            <w:tcW w:w="1160" w:type="dxa"/>
+            <w:tcBorders>
+              <w:top w:val="nil"/>
+              <w:left w:val="nil"/>
+              <w:bottom w:val="nil"/>
+              <w:right w:val="nil"/>
+            </w:tcBorders>
+            <w:vAlign w:val="center"/>
+          </w:tcPr>
+          <w:p>
+            <w:pPr>
+              <w:pStyle w:val="NoSpacing"/>
+              <w:spacing w:line="300" w:lineRule="auto"/>
+              <w:jc w:val="center"/>
+              <w:rPr>
+                <w:rFonts w:ascii="Courier New" w:hAnsi="Courier New" w:cs="Courier New"/>
+                <w:sz w:val="22"/>
+                <w:szCs w:val="22"/>
+              </w:rPr>
+            </w:pPr>
+            <w:r>
+              <w:rPr>
+                <w:rFonts w:ascii="Courier New" w:hAnsi="Courier New" w:cs="Courier New"/>
+                <w:sz w:val="22"/>
+                <w:szCs w:val="22"/>
+              </w:rPr>
+              <w:t>32</w:t>
+            </w:r>
+          </w:p>
+        </w:tc>
+        <w:tc>
+          <w:tcPr>
+            <w:tcW w:w="1160" w:type="dxa"/>
+            <w:tcBorders>
+              <w:top w:val="nil"/>
+              <w:left w:val="nil"/>
+              <w:bottom w:val="nil"/>
+              <w:right w:val="nil"/>
+            </w:tcBorders>
+            <w:vAlign w:val="center"/>
+          </w:tcPr>
+          <w:p>
+            <w:pPr>
+              <w:pStyle w:val="NoSpacing"/>
+              <w:spacing w:line="300" w:lineRule="auto"/>
+              <w:jc w:val="center"/>
+              <w:rPr>
+                <w:rFonts w:ascii="Courier New" w:hAnsi="Courier New" w:cs="Courier New"/>
+                <w:sz w:val="22"/>
+                <w:szCs w:val="22"/>
+              </w:rPr>
+            </w:pPr>
+            <w:r>
+              <w:rPr>
+                <w:rFonts w:ascii="Courier New" w:hAnsi="Courier New" w:cs="Courier New"/>
+                <w:sz w:val="22"/>
+                <w:szCs w:val="22"/>
+              </w:rPr>
+              <w:t>1024</w:t>
+            </w:r>
+          </w:p>
+        </w:tc>
+        <w:tc>
+          <w:tcPr>
+            <w:tcW w:w="1160" w:type="dxa"/>
+            <w:tcBorders>
+              <w:top w:val="nil"/>
+              <w:left w:val="nil"/>
+              <w:bottom w:val="nil"/>
+              <w:right w:val="nil"/>
+            </w:tcBorders>
+            <w:vAlign w:val="center"/>
+          </w:tcPr>
+          <w:p>
+            <w:pPr>
+              <w:pStyle w:val="NoSpacing"/>
+              <w:spacing w:line="300" w:lineRule="auto"/>
+              <w:jc w:val="center"/>
+              <w:rPr>
+                <w:rFonts w:ascii="Courier New" w:hAnsi="Courier New" w:cs="Courier New"/>
+                <w:color w:val="548DD4" w:themeColor="text2" w:themeTint="99"/>
+                <w:sz w:val="22"/>
+                <w:szCs w:val="22"/>
+                <w:u w:val="single"/>
+              </w:rPr>
+            </w:pPr>
+            <w:r>
+              <w:rPr>
+                <w:rFonts w:ascii="Courier New" w:hAnsi="Courier New" w:cs="Courier New"/>
+                <w:color w:val="548DD4" w:themeColor="text2" w:themeTint="99"/>
+                <w:sz w:val="22"/>
+                <w:szCs w:val="22"/>
+                <w:u w:val="single"/>
+              </w:rPr>
+              <w:t>32</w:t>
+            </w:r>
+          </w:p>
+        </w:tc>
+        <w:tc>
+          <w:tcPr>
+            <w:tcW w:w="1160" w:type="dxa"/>
+            <w:tcBorders>
+              <w:top w:val="nil"/>
+              <w:left w:val="nil"/>
+              <w:bottom w:val="nil"/>
+              <w:right w:val="nil"/>
+            </w:tcBorders>
+            <w:vAlign w:val="center"/>
+          </w:tcPr>
+          <w:p>
+            <w:pPr>
+              <w:pStyle w:val="NoSpacing"/>
+              <w:spacing w:line="300" w:lineRule="auto"/>
+              <w:jc w:val="center"/>
+              <w:rPr>
+                <w:rFonts w:ascii="Courier New" w:hAnsi="Courier New" w:cs="Courier New"/>
+                <w:sz w:val="22"/>
+                <w:szCs w:val="22"/>
+              </w:rPr>
+            </w:pPr>
+            <w:r>
+              <w:rPr>
+                <w:rFonts w:ascii="Courier New" w:hAnsi="Courier New" w:cs="Courier New"/>
+                <w:sz w:val="22"/>
+                <w:szCs w:val="22"/>
+              </w:rPr>
+              <w:t>2</w:t>
+            </w:r>
+          </w:p>
+        </w:tc>
+        <w:tc>
+          <w:tcPr>
+            <w:tcW w:w="1160" w:type="dxa"/>
+            <w:tcBorders>
+              <w:top w:val="nil"/>
+              <w:left w:val="nil"/>
+              <w:bottom w:val="nil"/>
+              <w:right w:val="nil"/>
+            </w:tcBorders>
+            <w:vAlign w:val="center"/>
+          </w:tcPr>
+          <w:p>
+            <w:pPr>
+              <w:pStyle w:val="NoSpacing"/>
+              <w:spacing w:line="300" w:lineRule="auto"/>
+              <w:jc w:val="center"/>
+              <w:rPr>
+                <w:rFonts w:ascii="Courier New" w:hAnsi="Courier New" w:cs="Courier New"/>
+                <w:sz w:val="22"/>
+                <w:szCs w:val="22"/>
+              </w:rPr>
+            </w:pPr>
+            <w:r>
+              <w:rPr>
+                <w:rFonts w:ascii="Courier New" w:hAnsi="Courier New" w:cs="Courier New"/>
+                <w:sz w:val="22"/>
+                <w:szCs w:val="22"/>
+              </w:rPr>
+              <w:t>16</w:t>
+            </w:r>
+          </w:p>
+        </w:tc>
+        <w:tc>
+          <w:tcPr>
+            <w:tcW w:w="1160" w:type="dxa"/>
+            <w:tcBorders>
+              <w:top w:val="nil"/>
+              <w:left w:val="nil"/>
+              <w:bottom w:val="nil"/>
+              <w:right w:val="nil"/>
+            </w:tcBorders>
+            <w:vAlign w:val="center"/>
+          </w:tcPr>
+          <w:p>
+            <w:pPr>
+              <w:pStyle w:val="NoSpacing"/>
+              <w:spacing w:line="300" w:lineRule="auto"/>
+              <w:jc w:val="center"/>
+              <w:rPr>
+                <w:rFonts w:ascii="Courier New" w:hAnsi="Courier New" w:cs="Courier New"/>
+                <w:sz w:val="22"/>
+                <w:szCs w:val="22"/>
+              </w:rPr>
+            </w:pPr>
+            <w:r>
+              <w:rPr>
+                <w:rFonts w:ascii="Courier New" w:hAnsi="Courier New" w:cs="Courier New"/>
+                <w:sz w:val="22"/>
+                <w:szCs w:val="22"/>
+              </w:rPr>
+              <w:t>23</w:t>
+            </w:r>
+          </w:p>
+        </w:tc>
+        <w:tc>
+          <w:tcPr>
+            <w:tcW w:w="1160" w:type="dxa"/>
+            <w:tcBorders>
+              <w:top w:val="nil"/>
+              <w:left w:val="nil"/>
+              <w:bottom w:val="nil"/>
+              <w:right w:val="nil"/>
+            </w:tcBorders>
+            <w:vAlign w:val="center"/>
+          </w:tcPr>
+          <w:p>
+            <w:pPr>
+              <w:pStyle w:val="NoSpacing"/>
+              <w:spacing w:line="300" w:lineRule="auto"/>
+              <w:jc w:val="center"/>
+              <w:rPr>
+                <w:rFonts w:ascii="Courier New" w:hAnsi="Courier New" w:cs="Courier New"/>
+                <w:sz w:val="22"/>
+                <w:szCs w:val="22"/>
+              </w:rPr>
+            </w:pPr>
+            <w:r>
+              <w:rPr>
+                <w:rFonts w:ascii="Courier New" w:hAnsi="Courier New" w:cs="Courier New"/>
+                <w:sz w:val="22"/>
+                <w:szCs w:val="22"/>
+              </w:rPr>
+              <w:t>4</w:t>
+            </w:r>
+          </w:p>
+        </w:tc>
+        <w:tc>
+          <w:tcPr>
+            <w:tcW w:w="1160" w:type="dxa"/>
+            <w:tcBorders>
+              <w:top w:val="nil"/>
+              <w:left w:val="nil"/>
+              <w:bottom w:val="nil"/>
+              <w:right w:val="nil"/>
+            </w:tcBorders>
+            <w:vAlign w:val="center"/>
+          </w:tcPr>
+          <w:p>
+            <w:pPr>
+              <w:pStyle w:val="NoSpacing"/>
+              <w:spacing w:line="300" w:lineRule="auto"/>
+              <w:jc w:val="center"/>
+              <w:rPr>
+                <w:rFonts w:ascii="Courier New" w:hAnsi="Courier New" w:cs="Courier New"/>
+                <w:color w:val="548DD4" w:themeColor="text2" w:themeTint="99"/>
+                <w:sz w:val="22"/>
+                <w:szCs w:val="22"/>
+                <w:u w:val="single"/>
+              </w:rPr>
+            </w:pPr>
+            <w:r>
+              <w:rPr>
+                <w:rFonts w:ascii="Courier New" w:hAnsi="Courier New" w:cs="Courier New"/>
+                <w:color w:val="548DD4" w:themeColor="text2" w:themeTint="99"/>
+                <w:sz w:val="22"/>
+                <w:szCs w:val="22"/>
+                <w:u w:val="single"/>
+              </w:rPr>
+              <w:t>5</w:t>
+            </w:r>
+          </w:p>
+        </w:tc>
+      </w:tr>
+    </w:tbl>
     <w:p>
       <w:pPr>
         <w:pStyle w:val="NoSpacing"/>
@@ -968,6 +4622,33 @@
       </w:tblCellMar>
     </w:tblPr>
   </w:style>
+  <w:style w:type="paragraph" w:styleId="BalloonText">
+    <w:name w:val="Balloon Text"/>
+    <w:basedOn w:val="Normal"/>
+    <w:link w:val="BalloonTextChar"/>
+    <w:uiPriority w:val="99"/>
+    <w:semiHidden/>
+    <w:unhideWhenUsed/>
+    <w:rsid w:val="0019088E"/>
+    <w:rPr>
+      <w:rFonts w:ascii="Lucida Grande" w:hAnsi="Lucida Grande" w:cs="Lucida Grande"/>
+      <w:sz w:val="18"/>
+      <w:szCs w:val="18"/>
+    </w:rPr>
+  </w:style>
+  <w:style w:type="character" w:customStyle="1" w:styleId="BalloonTextChar">
+    <w:name w:val="Balloon Text Char"/>
+    <w:basedOn w:val="DefaultParagraphFont"/>
+    <w:link w:val="BalloonText"/>
+    <w:uiPriority w:val="99"/>
+    <w:semiHidden/>
+    <w:rsid w:val="0019088E"/>
+    <w:rPr>
+      <w:rFonts w:ascii="Lucida Grande" w:hAnsi="Lucida Grande" w:cs="Lucida Grande"/>
+      <w:sz w:val="18"/>
+      <w:szCs w:val="18"/>
+    </w:rPr>
+  </w:style>
 </w:styles>
 </file>
 
@@ -1193,6 +4874,33 @@
         <w:right w:w="108" w:type="dxa"/>
       </w:tblCellMar>
     </w:tblPr>
+  </w:style>
+  <w:style w:type="paragraph" w:styleId="BalloonText">
+    <w:name w:val="Balloon Text"/>
+    <w:basedOn w:val="Normal"/>
+    <w:link w:val="BalloonTextChar"/>
+    <w:uiPriority w:val="99"/>
+    <w:semiHidden/>
+    <w:unhideWhenUsed/>
+    <w:rsid w:val="0019088E"/>
+    <w:rPr>
+      <w:rFonts w:ascii="Lucida Grande" w:hAnsi="Lucida Grande" w:cs="Lucida Grande"/>
+      <w:sz w:val="18"/>
+      <w:szCs w:val="18"/>
+    </w:rPr>
+  </w:style>
+  <w:style w:type="character" w:customStyle="1" w:styleId="BalloonTextChar">
+    <w:name w:val="Balloon Text Char"/>
+    <w:basedOn w:val="DefaultParagraphFont"/>
+    <w:link w:val="BalloonText"/>
+    <w:uiPriority w:val="99"/>
+    <w:semiHidden/>
+    <w:rsid w:val="0019088E"/>
+    <w:rPr>
+      <w:rFonts w:ascii="Lucida Grande" w:hAnsi="Lucida Grande" w:cs="Lucida Grande"/>
+      <w:sz w:val="18"/>
+      <w:szCs w:val="18"/>
+    </w:rPr>
   </w:style>
 </w:styles>
 </file>

</xml_diff>